<commit_message>
End of phase 2
</commit_message>
<xml_diff>
--- a/phaseII_9223089/Instruction Table.docx
+++ b/phaseII_9223089/Instruction Table.docx
@@ -1782,6 +1782,9 @@
               <w:cnfStyle w:val="000000000000" w:firstRow="0" w:lastRow="0" w:firstColumn="0" w:lastColumn="0" w:oddVBand="0" w:evenVBand="0" w:oddHBand="0" w:evenHBand="0" w:firstRowFirstColumn="0" w:firstRowLastColumn="0" w:lastRowFirstColumn="0" w:lastRowLastColumn="0"/>
             </w:pPr>
             <w:r>
+              <w:t>0</w:t>
+            </w:r>
+            <w:r>
               <w:t>C</w:t>
             </w:r>
           </w:p>
@@ -1911,6 +1914,9 @@
               <w:cnfStyle w:val="000000100000" w:firstRow="0" w:lastRow="0" w:firstColumn="0" w:lastColumn="0" w:oddVBand="0" w:evenVBand="0" w:oddHBand="1" w:evenHBand="0" w:firstRowFirstColumn="0" w:firstRowLastColumn="0" w:lastRowFirstColumn="0" w:lastRowLastColumn="0"/>
             </w:pPr>
             <w:r>
+              <w:t>0</w:t>
+            </w:r>
+            <w:r>
               <w:t>C</w:t>
             </w:r>
           </w:p>
@@ -2032,6 +2038,9 @@
               <w:jc w:val="center"/>
               <w:cnfStyle w:val="000000000000" w:firstRow="0" w:lastRow="0" w:firstColumn="0" w:lastColumn="0" w:oddVBand="0" w:evenVBand="0" w:oddHBand="0" w:evenHBand="0" w:firstRowFirstColumn="0" w:firstRowLastColumn="0" w:lastRowFirstColumn="0" w:lastRowLastColumn="0"/>
             </w:pPr>
+            <w:r>
+              <w:t>0</w:t>
+            </w:r>
             <w:r>
               <w:t>C</w:t>
             </w:r>
@@ -2156,6 +2165,9 @@
               <w:cnfStyle w:val="000000100000" w:firstRow="0" w:lastRow="0" w:firstColumn="0" w:lastColumn="0" w:oddVBand="0" w:evenVBand="0" w:oddHBand="1" w:evenHBand="0" w:firstRowFirstColumn="0" w:firstRowLastColumn="0" w:lastRowFirstColumn="0" w:lastRowLastColumn="0"/>
             </w:pPr>
             <w:r>
+              <w:t>0</w:t>
+            </w:r>
+            <w:r>
               <w:t>C</w:t>
             </w:r>
           </w:p>
@@ -4600,7 +4612,7 @@
               <w:cnfStyle w:val="000000100000" w:firstRow="0" w:lastRow="0" w:firstColumn="0" w:lastColumn="0" w:oddVBand="0" w:evenVBand="0" w:oddHBand="1" w:evenHBand="0" w:firstRowFirstColumn="0" w:firstRowLastColumn="0" w:lastRowFirstColumn="0" w:lastRowLastColumn="0"/>
             </w:pPr>
             <w:r>
-              <w:t>24</w:t>
+              <w:t>20</w:t>
             </w:r>
           </w:p>
         </w:tc>
@@ -4722,7 +4734,7 @@
               <w:cnfStyle w:val="000000000000" w:firstRow="0" w:lastRow="0" w:firstColumn="0" w:lastColumn="0" w:oddVBand="0" w:evenVBand="0" w:oddHBand="0" w:evenHBand="0" w:firstRowFirstColumn="0" w:firstRowLastColumn="0" w:lastRowFirstColumn="0" w:lastRowLastColumn="0"/>
             </w:pPr>
             <w:r>
-              <w:t>24</w:t>
+              <w:t>20</w:t>
             </w:r>
           </w:p>
         </w:tc>
@@ -4845,79 +4857,82 @@
               <w:cnfStyle w:val="000000100000" w:firstRow="0" w:lastRow="0" w:firstColumn="0" w:lastColumn="0" w:oddVBand="0" w:evenVBand="0" w:oddHBand="1" w:evenHBand="0" w:firstRowFirstColumn="0" w:firstRowLastColumn="0" w:lastRowFirstColumn="0" w:lastRowLastColumn="0"/>
             </w:pPr>
             <w:r>
+              <w:t>2</w:t>
+            </w:r>
+            <w:r>
+              <w:t>0</w:t>
+            </w:r>
+          </w:p>
+        </w:tc>
+        <w:tc>
+          <w:tcPr>
+            <w:tcW w:w="1874" w:type="dxa"/>
+            <w:vAlign w:val="center"/>
+          </w:tcPr>
+          <w:p>
+            <w:pPr>
+              <w:jc w:val="center"/>
+              <w:cnfStyle w:val="000000100000" w:firstRow="0" w:lastRow="0" w:firstColumn="0" w:lastColumn="0" w:oddVBand="0" w:evenVBand="0" w:oddHBand="1" w:evenHBand="0" w:firstRowFirstColumn="0" w:firstRowLastColumn="0" w:lastRowFirstColumn="0" w:lastRowLastColumn="0"/>
+            </w:pPr>
+          </w:p>
+        </w:tc>
+        <w:tc>
+          <w:tcPr>
+            <w:tcW w:w="1370" w:type="dxa"/>
+            <w:vAlign w:val="center"/>
+          </w:tcPr>
+          <w:p>
+            <w:pPr>
+              <w:jc w:val="center"/>
+              <w:cnfStyle w:val="000000100000" w:firstRow="0" w:lastRow="0" w:firstColumn="0" w:lastColumn="0" w:oddVBand="0" w:evenVBand="0" w:oddHBand="1" w:evenHBand="0" w:firstRowFirstColumn="0" w:firstRowLastColumn="0" w:lastRowFirstColumn="0" w:lastRowLastColumn="0"/>
+            </w:pPr>
+            <w:r>
+              <w:t>FETCH</w:t>
+            </w:r>
+          </w:p>
+        </w:tc>
+        <w:tc>
+          <w:tcPr>
+            <w:tcW w:w="1284" w:type="dxa"/>
+            <w:vAlign w:val="center"/>
+          </w:tcPr>
+          <w:p>
+            <w:pPr>
+              <w:jc w:val="center"/>
+              <w:cnfStyle w:val="000000100000" w:firstRow="0" w:lastRow="0" w:firstColumn="0" w:lastColumn="0" w:oddVBand="0" w:evenVBand="0" w:oddHBand="1" w:evenHBand="0" w:firstRowFirstColumn="0" w:firstRowLastColumn="0" w:lastRowFirstColumn="0" w:lastRowLastColumn="0"/>
+            </w:pPr>
+            <w:r>
+              <w:t>20</w:t>
+            </w:r>
+          </w:p>
+        </w:tc>
+        <w:tc>
+          <w:tcPr>
+            <w:tcW w:w="1176" w:type="dxa"/>
+            <w:vAlign w:val="center"/>
+          </w:tcPr>
+          <w:p>
+            <w:pPr>
+              <w:jc w:val="center"/>
+              <w:cnfStyle w:val="000000100000" w:firstRow="0" w:lastRow="0" w:firstColumn="0" w:lastColumn="0" w:oddVBand="0" w:evenVBand="0" w:oddHBand="1" w:evenHBand="0" w:firstRowFirstColumn="0" w:firstRowLastColumn="0" w:lastRowFirstColumn="0" w:lastRowLastColumn="0"/>
+            </w:pPr>
+            <w:r>
+              <w:t>4</w:t>
+            </w:r>
+          </w:p>
+        </w:tc>
+        <w:tc>
+          <w:tcPr>
+            <w:tcW w:w="1267" w:type="dxa"/>
+            <w:vAlign w:val="center"/>
+          </w:tcPr>
+          <w:p>
+            <w:pPr>
+              <w:jc w:val="center"/>
+              <w:cnfStyle w:val="000000100000" w:firstRow="0" w:lastRow="0" w:firstColumn="0" w:lastColumn="0" w:oddVBand="0" w:evenVBand="0" w:oddHBand="1" w:evenHBand="0" w:firstRowFirstColumn="0" w:firstRowLastColumn="0" w:lastRowFirstColumn="0" w:lastRowLastColumn="0"/>
+            </w:pPr>
+            <w:r>
               <w:t>24</w:t>
-            </w:r>
-          </w:p>
-        </w:tc>
-        <w:tc>
-          <w:tcPr>
-            <w:tcW w:w="1874" w:type="dxa"/>
-            <w:vAlign w:val="center"/>
-          </w:tcPr>
-          <w:p>
-            <w:pPr>
-              <w:jc w:val="center"/>
-              <w:cnfStyle w:val="000000100000" w:firstRow="0" w:lastRow="0" w:firstColumn="0" w:lastColumn="0" w:oddVBand="0" w:evenVBand="0" w:oddHBand="1" w:evenHBand="0" w:firstRowFirstColumn="0" w:firstRowLastColumn="0" w:lastRowFirstColumn="0" w:lastRowLastColumn="0"/>
-            </w:pPr>
-          </w:p>
-        </w:tc>
-        <w:tc>
-          <w:tcPr>
-            <w:tcW w:w="1370" w:type="dxa"/>
-            <w:vAlign w:val="center"/>
-          </w:tcPr>
-          <w:p>
-            <w:pPr>
-              <w:jc w:val="center"/>
-              <w:cnfStyle w:val="000000100000" w:firstRow="0" w:lastRow="0" w:firstColumn="0" w:lastColumn="0" w:oddVBand="0" w:evenVBand="0" w:oddHBand="1" w:evenHBand="0" w:firstRowFirstColumn="0" w:firstRowLastColumn="0" w:lastRowFirstColumn="0" w:lastRowLastColumn="0"/>
-            </w:pPr>
-            <w:r>
-              <w:t>FETCH</w:t>
-            </w:r>
-          </w:p>
-        </w:tc>
-        <w:tc>
-          <w:tcPr>
-            <w:tcW w:w="1284" w:type="dxa"/>
-            <w:vAlign w:val="center"/>
-          </w:tcPr>
-          <w:p>
-            <w:pPr>
-              <w:jc w:val="center"/>
-              <w:cnfStyle w:val="000000100000" w:firstRow="0" w:lastRow="0" w:firstColumn="0" w:lastColumn="0" w:oddVBand="0" w:evenVBand="0" w:oddHBand="1" w:evenHBand="0" w:firstRowFirstColumn="0" w:firstRowLastColumn="0" w:lastRowFirstColumn="0" w:lastRowLastColumn="0"/>
-            </w:pPr>
-            <w:r>
-              <w:t>24</w:t>
-            </w:r>
-          </w:p>
-        </w:tc>
-        <w:tc>
-          <w:tcPr>
-            <w:tcW w:w="1176" w:type="dxa"/>
-            <w:vAlign w:val="center"/>
-          </w:tcPr>
-          <w:p>
-            <w:pPr>
-              <w:jc w:val="center"/>
-              <w:cnfStyle w:val="000000100000" w:firstRow="0" w:lastRow="0" w:firstColumn="0" w:lastColumn="0" w:oddVBand="0" w:evenVBand="0" w:oddHBand="1" w:evenHBand="0" w:firstRowFirstColumn="0" w:firstRowLastColumn="0" w:lastRowFirstColumn="0" w:lastRowLastColumn="0"/>
-            </w:pPr>
-            <w:r>
-              <w:t>4</w:t>
-            </w:r>
-          </w:p>
-        </w:tc>
-        <w:tc>
-          <w:tcPr>
-            <w:tcW w:w="1267" w:type="dxa"/>
-            <w:vAlign w:val="center"/>
-          </w:tcPr>
-          <w:p>
-            <w:pPr>
-              <w:jc w:val="center"/>
-              <w:cnfStyle w:val="000000100000" w:firstRow="0" w:lastRow="0" w:firstColumn="0" w:lastColumn="0" w:oddVBand="0" w:evenVBand="0" w:oddHBand="1" w:evenHBand="0" w:firstRowFirstColumn="0" w:firstRowLastColumn="0" w:lastRowFirstColumn="0" w:lastRowLastColumn="0"/>
-            </w:pPr>
-            <w:r>
-              <w:t>28</w:t>
             </w:r>
           </w:p>
         </w:tc>
@@ -4967,85 +4982,88 @@
               <w:cnfStyle w:val="000000000000" w:firstRow="0" w:lastRow="0" w:firstColumn="0" w:lastColumn="0" w:oddVBand="0" w:evenVBand="0" w:oddHBand="0" w:evenHBand="0" w:firstRowFirstColumn="0" w:firstRowLastColumn="0" w:lastRowFirstColumn="0" w:lastRowLastColumn="0"/>
             </w:pPr>
             <w:r>
+              <w:t>24</w:t>
+            </w:r>
+          </w:p>
+        </w:tc>
+        <w:tc>
+          <w:tcPr>
+            <w:tcW w:w="1874" w:type="dxa"/>
+            <w:vAlign w:val="center"/>
+          </w:tcPr>
+          <w:p>
+            <w:pPr>
+              <w:jc w:val="center"/>
+              <w:cnfStyle w:val="000000000000" w:firstRow="0" w:lastRow="0" w:firstColumn="0" w:lastColumn="0" w:oddVBand="0" w:evenVBand="0" w:oddHBand="0" w:evenHBand="0" w:firstRowFirstColumn="0" w:firstRowLastColumn="0" w:lastRowFirstColumn="0" w:lastRowLastColumn="0"/>
+            </w:pPr>
+            <w:r>
+              <w:t xml:space="preserve">BEQ </w:t>
+            </w:r>
+            <w:r>
+              <w:t>0A00000C</w:t>
+            </w:r>
+          </w:p>
+        </w:tc>
+        <w:tc>
+          <w:tcPr>
+            <w:tcW w:w="1370" w:type="dxa"/>
+            <w:vAlign w:val="center"/>
+          </w:tcPr>
+          <w:p>
+            <w:pPr>
+              <w:jc w:val="center"/>
+              <w:cnfStyle w:val="000000000000" w:firstRow="0" w:lastRow="0" w:firstColumn="0" w:lastColumn="0" w:oddVBand="0" w:evenVBand="0" w:oddHBand="0" w:evenHBand="0" w:firstRowFirstColumn="0" w:firstRowLastColumn="0" w:lastRowFirstColumn="0" w:lastRowLastColumn="0"/>
+            </w:pPr>
+            <w:r>
+              <w:t>DECODE</w:t>
+            </w:r>
+          </w:p>
+        </w:tc>
+        <w:tc>
+          <w:tcPr>
+            <w:tcW w:w="1284" w:type="dxa"/>
+            <w:vAlign w:val="center"/>
+          </w:tcPr>
+          <w:p>
+            <w:pPr>
+              <w:jc w:val="center"/>
+              <w:cnfStyle w:val="000000000000" w:firstRow="0" w:lastRow="0" w:firstColumn="0" w:lastColumn="0" w:oddVBand="0" w:evenVBand="0" w:oddHBand="0" w:evenHBand="0" w:firstRowFirstColumn="0" w:firstRowLastColumn="0" w:lastRowFirstColumn="0" w:lastRowLastColumn="0"/>
+            </w:pPr>
+            <w:r>
+              <w:t>2</w:t>
+            </w:r>
+            <w:r>
+              <w:t>4</w:t>
+            </w:r>
+          </w:p>
+        </w:tc>
+        <w:tc>
+          <w:tcPr>
+            <w:tcW w:w="1176" w:type="dxa"/>
+            <w:vAlign w:val="center"/>
+          </w:tcPr>
+          <w:p>
+            <w:pPr>
+              <w:jc w:val="center"/>
+              <w:cnfStyle w:val="000000000000" w:firstRow="0" w:lastRow="0" w:firstColumn="0" w:lastColumn="0" w:oddVBand="0" w:evenVBand="0" w:oddHBand="0" w:evenHBand="0" w:firstRowFirstColumn="0" w:firstRowLastColumn="0" w:lastRowFirstColumn="0" w:lastRowLastColumn="0"/>
+            </w:pPr>
+            <w:r>
+              <w:t>4</w:t>
+            </w:r>
+          </w:p>
+        </w:tc>
+        <w:tc>
+          <w:tcPr>
+            <w:tcW w:w="1267" w:type="dxa"/>
+            <w:vAlign w:val="center"/>
+          </w:tcPr>
+          <w:p>
+            <w:pPr>
+              <w:jc w:val="center"/>
+              <w:cnfStyle w:val="000000000000" w:firstRow="0" w:lastRow="0" w:firstColumn="0" w:lastColumn="0" w:oddVBand="0" w:evenVBand="0" w:oddHBand="0" w:evenHBand="0" w:firstRowFirstColumn="0" w:firstRowLastColumn="0" w:lastRowFirstColumn="0" w:lastRowLastColumn="0"/>
+            </w:pPr>
+            <w:r>
               <w:t>28</w:t>
-            </w:r>
-          </w:p>
-        </w:tc>
-        <w:tc>
-          <w:tcPr>
-            <w:tcW w:w="1874" w:type="dxa"/>
-            <w:vAlign w:val="center"/>
-          </w:tcPr>
-          <w:p>
-            <w:pPr>
-              <w:jc w:val="center"/>
-              <w:cnfStyle w:val="000000000000" w:firstRow="0" w:lastRow="0" w:firstColumn="0" w:lastColumn="0" w:oddVBand="0" w:evenVBand="0" w:oddHBand="0" w:evenHBand="0" w:firstRowFirstColumn="0" w:firstRowLastColumn="0" w:lastRowFirstColumn="0" w:lastRowLastColumn="0"/>
-            </w:pPr>
-            <w:r>
-              <w:t xml:space="preserve">BEQ </w:t>
-            </w:r>
-            <w:r>
-              <w:t>0A00000C</w:t>
-            </w:r>
-          </w:p>
-        </w:tc>
-        <w:tc>
-          <w:tcPr>
-            <w:tcW w:w="1370" w:type="dxa"/>
-            <w:vAlign w:val="center"/>
-          </w:tcPr>
-          <w:p>
-            <w:pPr>
-              <w:jc w:val="center"/>
-              <w:cnfStyle w:val="000000000000" w:firstRow="0" w:lastRow="0" w:firstColumn="0" w:lastColumn="0" w:oddVBand="0" w:evenVBand="0" w:oddHBand="0" w:evenHBand="0" w:firstRowFirstColumn="0" w:firstRowLastColumn="0" w:lastRowFirstColumn="0" w:lastRowLastColumn="0"/>
-            </w:pPr>
-            <w:r>
-              <w:t>DECODE</w:t>
-            </w:r>
-          </w:p>
-        </w:tc>
-        <w:tc>
-          <w:tcPr>
-            <w:tcW w:w="1284" w:type="dxa"/>
-            <w:vAlign w:val="center"/>
-          </w:tcPr>
-          <w:p>
-            <w:pPr>
-              <w:jc w:val="center"/>
-              <w:cnfStyle w:val="000000000000" w:firstRow="0" w:lastRow="0" w:firstColumn="0" w:lastColumn="0" w:oddVBand="0" w:evenVBand="0" w:oddHBand="0" w:evenHBand="0" w:firstRowFirstColumn="0" w:firstRowLastColumn="0" w:lastRowFirstColumn="0" w:lastRowLastColumn="0"/>
-            </w:pPr>
-            <w:r>
-              <w:t>28</w:t>
-            </w:r>
-          </w:p>
-        </w:tc>
-        <w:tc>
-          <w:tcPr>
-            <w:tcW w:w="1176" w:type="dxa"/>
-            <w:vAlign w:val="center"/>
-          </w:tcPr>
-          <w:p>
-            <w:pPr>
-              <w:jc w:val="center"/>
-              <w:cnfStyle w:val="000000000000" w:firstRow="0" w:lastRow="0" w:firstColumn="0" w:lastColumn="0" w:oddVBand="0" w:evenVBand="0" w:oddHBand="0" w:evenHBand="0" w:firstRowFirstColumn="0" w:firstRowLastColumn="0" w:lastRowFirstColumn="0" w:lastRowLastColumn="0"/>
-            </w:pPr>
-            <w:r>
-              <w:t>4</w:t>
-            </w:r>
-          </w:p>
-        </w:tc>
-        <w:tc>
-          <w:tcPr>
-            <w:tcW w:w="1267" w:type="dxa"/>
-            <w:vAlign w:val="center"/>
-          </w:tcPr>
-          <w:p>
-            <w:pPr>
-              <w:jc w:val="center"/>
-              <w:cnfStyle w:val="000000000000" w:firstRow="0" w:lastRow="0" w:firstColumn="0" w:lastColumn="0" w:oddVBand="0" w:evenVBand="0" w:oddHBand="0" w:evenHBand="0" w:firstRowFirstColumn="0" w:firstRowLastColumn="0" w:lastRowFirstColumn="0" w:lastRowLastColumn="0"/>
-            </w:pPr>
-            <w:r>
-              <w:t>2C</w:t>
             </w:r>
           </w:p>
         </w:tc>
@@ -5096,69 +5114,54 @@
               <w:cnfStyle w:val="000000100000" w:firstRow="0" w:lastRow="0" w:firstColumn="0" w:lastColumn="0" w:oddVBand="0" w:evenVBand="0" w:oddHBand="1" w:evenHBand="0" w:firstRowFirstColumn="0" w:firstRowLastColumn="0" w:lastRowFirstColumn="0" w:lastRowLastColumn="0"/>
             </w:pPr>
             <w:r>
+              <w:t>24</w:t>
+            </w:r>
+          </w:p>
+        </w:tc>
+        <w:tc>
+          <w:tcPr>
+            <w:tcW w:w="1874" w:type="dxa"/>
+            <w:vAlign w:val="center"/>
+          </w:tcPr>
+          <w:p>
+            <w:pPr>
+              <w:jc w:val="center"/>
+              <w:cnfStyle w:val="000000100000" w:firstRow="0" w:lastRow="0" w:firstColumn="0" w:lastColumn="0" w:oddVBand="0" w:evenVBand="0" w:oddHBand="1" w:evenHBand="0" w:firstRowFirstColumn="0" w:firstRowLastColumn="0" w:lastRowFirstColumn="0" w:lastRowLastColumn="0"/>
+              <w:rPr>
+                <w:highlight w:val="yellow"/>
+              </w:rPr>
+            </w:pPr>
+          </w:p>
+        </w:tc>
+        <w:tc>
+          <w:tcPr>
+            <w:tcW w:w="1370" w:type="dxa"/>
+            <w:vAlign w:val="center"/>
+          </w:tcPr>
+          <w:p>
+            <w:pPr>
+              <w:jc w:val="center"/>
+              <w:cnfStyle w:val="000000100000" w:firstRow="0" w:lastRow="0" w:firstColumn="0" w:lastColumn="0" w:oddVBand="0" w:evenVBand="0" w:oddHBand="1" w:evenHBand="0" w:firstRowFirstColumn="0" w:firstRowLastColumn="0" w:lastRowFirstColumn="0" w:lastRowLastColumn="0"/>
+            </w:pPr>
+            <w:r>
+              <w:t>BRANCH</w:t>
+            </w:r>
+          </w:p>
+        </w:tc>
+        <w:tc>
+          <w:tcPr>
+            <w:tcW w:w="1284" w:type="dxa"/>
+            <w:vAlign w:val="center"/>
+          </w:tcPr>
+          <w:p>
+            <w:pPr>
+              <w:jc w:val="center"/>
+              <w:cnfStyle w:val="000000100000" w:firstRow="0" w:lastRow="0" w:firstColumn="0" w:lastColumn="0" w:oddVBand="0" w:evenVBand="0" w:oddHBand="1" w:evenHBand="0" w:firstRowFirstColumn="0" w:firstRowLastColumn="0" w:lastRowFirstColumn="0" w:lastRowLastColumn="0"/>
+            </w:pPr>
+            <w:r>
               <w:t>28</w:t>
             </w:r>
-          </w:p>
-        </w:tc>
-        <w:tc>
-          <w:tcPr>
-            <w:tcW w:w="1874" w:type="dxa"/>
-            <w:vAlign w:val="center"/>
-          </w:tcPr>
-          <w:p>
-            <w:pPr>
-              <w:jc w:val="center"/>
-              <w:cnfStyle w:val="000000100000" w:firstRow="0" w:lastRow="0" w:firstColumn="0" w:lastColumn="0" w:oddVBand="0" w:evenVBand="0" w:oddHBand="1" w:evenHBand="0" w:firstRowFirstColumn="0" w:firstRowLastColumn="0" w:lastRowFirstColumn="0" w:lastRowLastColumn="0"/>
-              <w:rPr>
-                <w:highlight w:val="yellow"/>
-              </w:rPr>
-            </w:pPr>
-          </w:p>
-        </w:tc>
-        <w:tc>
-          <w:tcPr>
-            <w:tcW w:w="1370" w:type="dxa"/>
-            <w:vAlign w:val="center"/>
-          </w:tcPr>
-          <w:p>
-            <w:pPr>
-              <w:jc w:val="center"/>
-              <w:cnfStyle w:val="000000100000" w:firstRow="0" w:lastRow="0" w:firstColumn="0" w:lastColumn="0" w:oddVBand="0" w:evenVBand="0" w:oddHBand="1" w:evenHBand="0" w:firstRowFirstColumn="0" w:firstRowLastColumn="0" w:lastRowFirstColumn="0" w:lastRowLastColumn="0"/>
-              <w:rPr>
-                <w:highlight w:val="yellow"/>
-              </w:rPr>
-            </w:pPr>
-            <w:r>
-              <w:rPr>
-                <w:highlight w:val="yellow"/>
-              </w:rPr>
-              <w:t>BRANCH</w:t>
-            </w:r>
-          </w:p>
-        </w:tc>
-        <w:tc>
-          <w:tcPr>
-            <w:tcW w:w="1284" w:type="dxa"/>
-            <w:vAlign w:val="center"/>
-          </w:tcPr>
-          <w:p>
-            <w:pPr>
-              <w:jc w:val="center"/>
-              <w:cnfStyle w:val="000000100000" w:firstRow="0" w:lastRow="0" w:firstColumn="0" w:lastColumn="0" w:oddVBand="0" w:evenVBand="0" w:oddHBand="1" w:evenHBand="0" w:firstRowFirstColumn="0" w:firstRowLastColumn="0" w:lastRowFirstColumn="0" w:lastRowLastColumn="0"/>
-              <w:rPr>
-                <w:highlight w:val="yellow"/>
-              </w:rPr>
-            </w:pPr>
-            <w:r>
-              <w:rPr>
-                <w:highlight w:val="yellow"/>
-              </w:rPr>
-              <w:t>2C</w:t>
-            </w:r>
-            <w:r>
-              <w:rPr>
-                <w:highlight w:val="yellow"/>
-              </w:rPr>
+            <w:r>
               <w:t xml:space="preserve"> (PC + 8)</w:t>
             </w:r>
           </w:p>
@@ -5172,14 +5175,8 @@
             <w:pPr>
               <w:jc w:val="center"/>
               <w:cnfStyle w:val="000000100000" w:firstRow="0" w:lastRow="0" w:firstColumn="0" w:lastColumn="0" w:oddVBand="0" w:evenVBand="0" w:oddHBand="1" w:evenHBand="0" w:firstRowFirstColumn="0" w:firstRowLastColumn="0" w:lastRowFirstColumn="0" w:lastRowLastColumn="0"/>
-              <w:rPr>
-                <w:highlight w:val="yellow"/>
-              </w:rPr>
-            </w:pPr>
-            <w:r>
-              <w:rPr>
-                <w:highlight w:val="yellow"/>
-              </w:rPr>
+            </w:pPr>
+            <w:r>
               <w:t>30 (12*4)</w:t>
             </w:r>
           </w:p>
@@ -5193,15 +5190,9 @@
             <w:pPr>
               <w:jc w:val="center"/>
               <w:cnfStyle w:val="000000100000" w:firstRow="0" w:lastRow="0" w:firstColumn="0" w:lastColumn="0" w:oddVBand="0" w:evenVBand="0" w:oddHBand="1" w:evenHBand="0" w:firstRowFirstColumn="0" w:firstRowLastColumn="0" w:lastRowFirstColumn="0" w:lastRowLastColumn="0"/>
-              <w:rPr>
-                <w:highlight w:val="yellow"/>
-              </w:rPr>
-            </w:pPr>
-            <w:r>
-              <w:rPr>
-                <w:highlight w:val="yellow"/>
-              </w:rPr>
-              <w:t>5C</w:t>
+            </w:pPr>
+            <w:r>
+              <w:t>58</w:t>
             </w:r>
           </w:p>
         </w:tc>
@@ -5251,79 +5242,79 @@
               <w:cnfStyle w:val="000000000000" w:firstRow="0" w:lastRow="0" w:firstColumn="0" w:lastColumn="0" w:oddVBand="0" w:evenVBand="0" w:oddHBand="0" w:evenHBand="0" w:firstRowFirstColumn="0" w:firstRowLastColumn="0" w:lastRowFirstColumn="0" w:lastRowLastColumn="0"/>
             </w:pPr>
             <w:r>
+              <w:t>24</w:t>
+            </w:r>
+          </w:p>
+        </w:tc>
+        <w:tc>
+          <w:tcPr>
+            <w:tcW w:w="1874" w:type="dxa"/>
+            <w:vAlign w:val="center"/>
+          </w:tcPr>
+          <w:p>
+            <w:pPr>
+              <w:jc w:val="center"/>
+              <w:cnfStyle w:val="000000000000" w:firstRow="0" w:lastRow="0" w:firstColumn="0" w:lastColumn="0" w:oddVBand="0" w:evenVBand="0" w:oddHBand="0" w:evenHBand="0" w:firstRowFirstColumn="0" w:firstRowLastColumn="0" w:lastRowFirstColumn="0" w:lastRowLastColumn="0"/>
+            </w:pPr>
+          </w:p>
+        </w:tc>
+        <w:tc>
+          <w:tcPr>
+            <w:tcW w:w="1370" w:type="dxa"/>
+            <w:vAlign w:val="center"/>
+          </w:tcPr>
+          <w:p>
+            <w:pPr>
+              <w:jc w:val="center"/>
+              <w:cnfStyle w:val="000000000000" w:firstRow="0" w:lastRow="0" w:firstColumn="0" w:lastColumn="0" w:oddVBand="0" w:evenVBand="0" w:oddHBand="0" w:evenHBand="0" w:firstRowFirstColumn="0" w:firstRowLastColumn="0" w:lastRowFirstColumn="0" w:lastRowLastColumn="0"/>
+            </w:pPr>
+            <w:r>
+              <w:t>FETCH</w:t>
+            </w:r>
+          </w:p>
+        </w:tc>
+        <w:tc>
+          <w:tcPr>
+            <w:tcW w:w="1284" w:type="dxa"/>
+            <w:vAlign w:val="center"/>
+          </w:tcPr>
+          <w:p>
+            <w:pPr>
+              <w:jc w:val="center"/>
+              <w:cnfStyle w:val="000000000000" w:firstRow="0" w:lastRow="0" w:firstColumn="0" w:lastColumn="0" w:oddVBand="0" w:evenVBand="0" w:oddHBand="0" w:evenHBand="0" w:firstRowFirstColumn="0" w:firstRowLastColumn="0" w:lastRowFirstColumn="0" w:lastRowLastColumn="0"/>
+            </w:pPr>
+            <w:r>
+              <w:t>24</w:t>
+            </w:r>
+          </w:p>
+        </w:tc>
+        <w:tc>
+          <w:tcPr>
+            <w:tcW w:w="1176" w:type="dxa"/>
+            <w:vAlign w:val="center"/>
+          </w:tcPr>
+          <w:p>
+            <w:pPr>
+              <w:jc w:val="center"/>
+              <w:cnfStyle w:val="000000000000" w:firstRow="0" w:lastRow="0" w:firstColumn="0" w:lastColumn="0" w:oddVBand="0" w:evenVBand="0" w:oddHBand="0" w:evenHBand="0" w:firstRowFirstColumn="0" w:firstRowLastColumn="0" w:lastRowFirstColumn="0" w:lastRowLastColumn="0"/>
+            </w:pPr>
+            <w:r>
+              <w:t>4</w:t>
+            </w:r>
+          </w:p>
+        </w:tc>
+        <w:tc>
+          <w:tcPr>
+            <w:tcW w:w="1267" w:type="dxa"/>
+            <w:vAlign w:val="center"/>
+          </w:tcPr>
+          <w:p>
+            <w:pPr>
+              <w:jc w:val="center"/>
+              <w:cnfStyle w:val="000000000000" w:firstRow="0" w:lastRow="0" w:firstColumn="0" w:lastColumn="0" w:oddVBand="0" w:evenVBand="0" w:oddHBand="0" w:evenHBand="0" w:firstRowFirstColumn="0" w:firstRowLastColumn="0" w:lastRowFirstColumn="0" w:lastRowLastColumn="0"/>
+            </w:pPr>
+            <w:r>
               <w:t>28</w:t>
-            </w:r>
-          </w:p>
-        </w:tc>
-        <w:tc>
-          <w:tcPr>
-            <w:tcW w:w="1874" w:type="dxa"/>
-            <w:vAlign w:val="center"/>
-          </w:tcPr>
-          <w:p>
-            <w:pPr>
-              <w:jc w:val="center"/>
-              <w:cnfStyle w:val="000000000000" w:firstRow="0" w:lastRow="0" w:firstColumn="0" w:lastColumn="0" w:oddVBand="0" w:evenVBand="0" w:oddHBand="0" w:evenHBand="0" w:firstRowFirstColumn="0" w:firstRowLastColumn="0" w:lastRowFirstColumn="0" w:lastRowLastColumn="0"/>
-            </w:pPr>
-          </w:p>
-        </w:tc>
-        <w:tc>
-          <w:tcPr>
-            <w:tcW w:w="1370" w:type="dxa"/>
-            <w:vAlign w:val="center"/>
-          </w:tcPr>
-          <w:p>
-            <w:pPr>
-              <w:jc w:val="center"/>
-              <w:cnfStyle w:val="000000000000" w:firstRow="0" w:lastRow="0" w:firstColumn="0" w:lastColumn="0" w:oddVBand="0" w:evenVBand="0" w:oddHBand="0" w:evenHBand="0" w:firstRowFirstColumn="0" w:firstRowLastColumn="0" w:lastRowFirstColumn="0" w:lastRowLastColumn="0"/>
-            </w:pPr>
-            <w:r>
-              <w:t>FETCH</w:t>
-            </w:r>
-          </w:p>
-        </w:tc>
-        <w:tc>
-          <w:tcPr>
-            <w:tcW w:w="1284" w:type="dxa"/>
-            <w:vAlign w:val="center"/>
-          </w:tcPr>
-          <w:p>
-            <w:pPr>
-              <w:jc w:val="center"/>
-              <w:cnfStyle w:val="000000000000" w:firstRow="0" w:lastRow="0" w:firstColumn="0" w:lastColumn="0" w:oddVBand="0" w:evenVBand="0" w:oddHBand="0" w:evenHBand="0" w:firstRowFirstColumn="0" w:firstRowLastColumn="0" w:lastRowFirstColumn="0" w:lastRowLastColumn="0"/>
-            </w:pPr>
-            <w:r>
-              <w:t>28</w:t>
-            </w:r>
-          </w:p>
-        </w:tc>
-        <w:tc>
-          <w:tcPr>
-            <w:tcW w:w="1176" w:type="dxa"/>
-            <w:vAlign w:val="center"/>
-          </w:tcPr>
-          <w:p>
-            <w:pPr>
-              <w:jc w:val="center"/>
-              <w:cnfStyle w:val="000000000000" w:firstRow="0" w:lastRow="0" w:firstColumn="0" w:lastColumn="0" w:oddVBand="0" w:evenVBand="0" w:oddHBand="0" w:evenHBand="0" w:firstRowFirstColumn="0" w:firstRowLastColumn="0" w:lastRowFirstColumn="0" w:lastRowLastColumn="0"/>
-            </w:pPr>
-            <w:r>
-              <w:t>4</w:t>
-            </w:r>
-          </w:p>
-        </w:tc>
-        <w:tc>
-          <w:tcPr>
-            <w:tcW w:w="1267" w:type="dxa"/>
-            <w:vAlign w:val="center"/>
-          </w:tcPr>
-          <w:p>
-            <w:pPr>
-              <w:jc w:val="center"/>
-              <w:cnfStyle w:val="000000000000" w:firstRow="0" w:lastRow="0" w:firstColumn="0" w:lastColumn="0" w:oddVBand="0" w:evenVBand="0" w:oddHBand="0" w:evenHBand="0" w:firstRowFirstColumn="0" w:firstRowLastColumn="0" w:lastRowFirstColumn="0" w:lastRowLastColumn="0"/>
-            </w:pPr>
-            <w:r>
-              <w:t>2C</w:t>
             </w:r>
           </w:p>
         </w:tc>
@@ -5374,85 +5365,85 @@
               <w:cnfStyle w:val="000000100000" w:firstRow="0" w:lastRow="0" w:firstColumn="0" w:lastColumn="0" w:oddVBand="0" w:evenVBand="0" w:oddHBand="1" w:evenHBand="0" w:firstRowFirstColumn="0" w:firstRowLastColumn="0" w:lastRowFirstColumn="0" w:lastRowLastColumn="0"/>
             </w:pPr>
             <w:r>
+              <w:t>28</w:t>
+            </w:r>
+          </w:p>
+        </w:tc>
+        <w:tc>
+          <w:tcPr>
+            <w:tcW w:w="1874" w:type="dxa"/>
+            <w:vAlign w:val="center"/>
+          </w:tcPr>
+          <w:p>
+            <w:pPr>
+              <w:jc w:val="center"/>
+              <w:cnfStyle w:val="000000100000" w:firstRow="0" w:lastRow="0" w:firstColumn="0" w:lastColumn="0" w:oddVBand="0" w:evenVBand="0" w:oddHBand="1" w:evenHBand="0" w:firstRowFirstColumn="0" w:firstRowLastColumn="0" w:lastRowFirstColumn="0" w:lastRowLastColumn="0"/>
+            </w:pPr>
+            <w:r>
+              <w:t xml:space="preserve">SUBS </w:t>
+            </w:r>
+            <w:r>
+              <w:t>E0538004</w:t>
+            </w:r>
+          </w:p>
+        </w:tc>
+        <w:tc>
+          <w:tcPr>
+            <w:tcW w:w="1370" w:type="dxa"/>
+            <w:vAlign w:val="center"/>
+          </w:tcPr>
+          <w:p>
+            <w:pPr>
+              <w:jc w:val="center"/>
+              <w:cnfStyle w:val="000000100000" w:firstRow="0" w:lastRow="0" w:firstColumn="0" w:lastColumn="0" w:oddVBand="0" w:evenVBand="0" w:oddHBand="1" w:evenHBand="0" w:firstRowFirstColumn="0" w:firstRowLastColumn="0" w:lastRowFirstColumn="0" w:lastRowLastColumn="0"/>
+            </w:pPr>
+            <w:r>
+              <w:t>DECODE</w:t>
+            </w:r>
+          </w:p>
+        </w:tc>
+        <w:tc>
+          <w:tcPr>
+            <w:tcW w:w="1284" w:type="dxa"/>
+            <w:vAlign w:val="center"/>
+          </w:tcPr>
+          <w:p>
+            <w:pPr>
+              <w:jc w:val="center"/>
+              <w:cnfStyle w:val="000000100000" w:firstRow="0" w:lastRow="0" w:firstColumn="0" w:lastColumn="0" w:oddVBand="0" w:evenVBand="0" w:oddHBand="1" w:evenHBand="0" w:firstRowFirstColumn="0" w:firstRowLastColumn="0" w:lastRowFirstColumn="0" w:lastRowLastColumn="0"/>
+            </w:pPr>
+            <w:r>
+              <w:t>28</w:t>
+            </w:r>
+          </w:p>
+        </w:tc>
+        <w:tc>
+          <w:tcPr>
+            <w:tcW w:w="1176" w:type="dxa"/>
+            <w:vAlign w:val="center"/>
+          </w:tcPr>
+          <w:p>
+            <w:pPr>
+              <w:jc w:val="center"/>
+              <w:cnfStyle w:val="000000100000" w:firstRow="0" w:lastRow="0" w:firstColumn="0" w:lastColumn="0" w:oddVBand="0" w:evenVBand="0" w:oddHBand="1" w:evenHBand="0" w:firstRowFirstColumn="0" w:firstRowLastColumn="0" w:lastRowFirstColumn="0" w:lastRowLastColumn="0"/>
+            </w:pPr>
+            <w:r>
+              <w:t>4</w:t>
+            </w:r>
+          </w:p>
+        </w:tc>
+        <w:tc>
+          <w:tcPr>
+            <w:tcW w:w="1267" w:type="dxa"/>
+            <w:vAlign w:val="center"/>
+          </w:tcPr>
+          <w:p>
+            <w:pPr>
+              <w:jc w:val="center"/>
+              <w:cnfStyle w:val="000000100000" w:firstRow="0" w:lastRow="0" w:firstColumn="0" w:lastColumn="0" w:oddVBand="0" w:evenVBand="0" w:oddHBand="1" w:evenHBand="0" w:firstRowFirstColumn="0" w:firstRowLastColumn="0" w:lastRowFirstColumn="0" w:lastRowLastColumn="0"/>
+            </w:pPr>
+            <w:r>
               <w:t>2C</w:t>
-            </w:r>
-          </w:p>
-        </w:tc>
-        <w:tc>
-          <w:tcPr>
-            <w:tcW w:w="1874" w:type="dxa"/>
-            <w:vAlign w:val="center"/>
-          </w:tcPr>
-          <w:p>
-            <w:pPr>
-              <w:jc w:val="center"/>
-              <w:cnfStyle w:val="000000100000" w:firstRow="0" w:lastRow="0" w:firstColumn="0" w:lastColumn="0" w:oddVBand="0" w:evenVBand="0" w:oddHBand="1" w:evenHBand="0" w:firstRowFirstColumn="0" w:firstRowLastColumn="0" w:lastRowFirstColumn="0" w:lastRowLastColumn="0"/>
-            </w:pPr>
-            <w:r>
-              <w:t xml:space="preserve">SUBS </w:t>
-            </w:r>
-            <w:r>
-              <w:t>E0538004</w:t>
-            </w:r>
-          </w:p>
-        </w:tc>
-        <w:tc>
-          <w:tcPr>
-            <w:tcW w:w="1370" w:type="dxa"/>
-            <w:vAlign w:val="center"/>
-          </w:tcPr>
-          <w:p>
-            <w:pPr>
-              <w:jc w:val="center"/>
-              <w:cnfStyle w:val="000000100000" w:firstRow="0" w:lastRow="0" w:firstColumn="0" w:lastColumn="0" w:oddVBand="0" w:evenVBand="0" w:oddHBand="1" w:evenHBand="0" w:firstRowFirstColumn="0" w:firstRowLastColumn="0" w:lastRowFirstColumn="0" w:lastRowLastColumn="0"/>
-            </w:pPr>
-            <w:r>
-              <w:t>DECODE</w:t>
-            </w:r>
-          </w:p>
-        </w:tc>
-        <w:tc>
-          <w:tcPr>
-            <w:tcW w:w="1284" w:type="dxa"/>
-            <w:vAlign w:val="center"/>
-          </w:tcPr>
-          <w:p>
-            <w:pPr>
-              <w:jc w:val="center"/>
-              <w:cnfStyle w:val="000000100000" w:firstRow="0" w:lastRow="0" w:firstColumn="0" w:lastColumn="0" w:oddVBand="0" w:evenVBand="0" w:oddHBand="1" w:evenHBand="0" w:firstRowFirstColumn="0" w:firstRowLastColumn="0" w:lastRowFirstColumn="0" w:lastRowLastColumn="0"/>
-            </w:pPr>
-            <w:r>
-              <w:t>2C</w:t>
-            </w:r>
-          </w:p>
-        </w:tc>
-        <w:tc>
-          <w:tcPr>
-            <w:tcW w:w="1176" w:type="dxa"/>
-            <w:vAlign w:val="center"/>
-          </w:tcPr>
-          <w:p>
-            <w:pPr>
-              <w:jc w:val="center"/>
-              <w:cnfStyle w:val="000000100000" w:firstRow="0" w:lastRow="0" w:firstColumn="0" w:lastColumn="0" w:oddVBand="0" w:evenVBand="0" w:oddHBand="1" w:evenHBand="0" w:firstRowFirstColumn="0" w:firstRowLastColumn="0" w:lastRowFirstColumn="0" w:lastRowLastColumn="0"/>
-            </w:pPr>
-            <w:r>
-              <w:t>4</w:t>
-            </w:r>
-          </w:p>
-        </w:tc>
-        <w:tc>
-          <w:tcPr>
-            <w:tcW w:w="1267" w:type="dxa"/>
-            <w:vAlign w:val="center"/>
-          </w:tcPr>
-          <w:p>
-            <w:pPr>
-              <w:jc w:val="center"/>
-              <w:cnfStyle w:val="000000100000" w:firstRow="0" w:lastRow="0" w:firstColumn="0" w:lastColumn="0" w:oddVBand="0" w:evenVBand="0" w:oddHBand="1" w:evenHBand="0" w:firstRowFirstColumn="0" w:firstRowLastColumn="0" w:lastRowFirstColumn="0" w:lastRowLastColumn="0"/>
-            </w:pPr>
-            <w:r>
-              <w:t>30</w:t>
             </w:r>
           </w:p>
         </w:tc>
@@ -5502,7 +5493,7 @@
               <w:cnfStyle w:val="000000000000" w:firstRow="0" w:lastRow="0" w:firstColumn="0" w:lastColumn="0" w:oddVBand="0" w:evenVBand="0" w:oddHBand="0" w:evenHBand="0" w:firstRowFirstColumn="0" w:firstRowLastColumn="0" w:lastRowFirstColumn="0" w:lastRowLastColumn="0"/>
             </w:pPr>
             <w:r>
-              <w:t>2C</w:t>
+              <w:t>28</w:t>
             </w:r>
           </w:p>
         </w:tc>
@@ -5625,7 +5616,7 @@
               <w:cnfStyle w:val="000000100000" w:firstRow="0" w:lastRow="0" w:firstColumn="0" w:lastColumn="0" w:oddVBand="0" w:evenVBand="0" w:oddHBand="1" w:evenHBand="0" w:firstRowFirstColumn="0" w:firstRowLastColumn="0" w:lastRowFirstColumn="0" w:lastRowLastColumn="0"/>
             </w:pPr>
             <w:r>
-              <w:t>2C</w:t>
+              <w:t>28</w:t>
             </w:r>
           </w:p>
         </w:tc>
@@ -5747,79 +5738,79 @@
               <w:cnfStyle w:val="000000000000" w:firstRow="0" w:lastRow="0" w:firstColumn="0" w:lastColumn="0" w:oddVBand="0" w:evenVBand="0" w:oddHBand="0" w:evenHBand="0" w:firstRowFirstColumn="0" w:firstRowLastColumn="0" w:lastRowFirstColumn="0" w:lastRowLastColumn="0"/>
             </w:pPr>
             <w:r>
+              <w:t>28</w:t>
+            </w:r>
+          </w:p>
+        </w:tc>
+        <w:tc>
+          <w:tcPr>
+            <w:tcW w:w="1874" w:type="dxa"/>
+            <w:vAlign w:val="center"/>
+          </w:tcPr>
+          <w:p>
+            <w:pPr>
+              <w:jc w:val="center"/>
+              <w:cnfStyle w:val="000000000000" w:firstRow="0" w:lastRow="0" w:firstColumn="0" w:lastColumn="0" w:oddVBand="0" w:evenVBand="0" w:oddHBand="0" w:evenHBand="0" w:firstRowFirstColumn="0" w:firstRowLastColumn="0" w:lastRowFirstColumn="0" w:lastRowLastColumn="0"/>
+            </w:pPr>
+          </w:p>
+        </w:tc>
+        <w:tc>
+          <w:tcPr>
+            <w:tcW w:w="1370" w:type="dxa"/>
+            <w:vAlign w:val="center"/>
+          </w:tcPr>
+          <w:p>
+            <w:pPr>
+              <w:jc w:val="center"/>
+              <w:cnfStyle w:val="000000000000" w:firstRow="0" w:lastRow="0" w:firstColumn="0" w:lastColumn="0" w:oddVBand="0" w:evenVBand="0" w:oddHBand="0" w:evenHBand="0" w:firstRowFirstColumn="0" w:firstRowLastColumn="0" w:lastRowFirstColumn="0" w:lastRowLastColumn="0"/>
+            </w:pPr>
+            <w:r>
+              <w:t>FETCH</w:t>
+            </w:r>
+          </w:p>
+        </w:tc>
+        <w:tc>
+          <w:tcPr>
+            <w:tcW w:w="1284" w:type="dxa"/>
+            <w:vAlign w:val="center"/>
+          </w:tcPr>
+          <w:p>
+            <w:pPr>
+              <w:jc w:val="center"/>
+              <w:cnfStyle w:val="000000000000" w:firstRow="0" w:lastRow="0" w:firstColumn="0" w:lastColumn="0" w:oddVBand="0" w:evenVBand="0" w:oddHBand="0" w:evenHBand="0" w:firstRowFirstColumn="0" w:firstRowLastColumn="0" w:lastRowFirstColumn="0" w:lastRowLastColumn="0"/>
+            </w:pPr>
+            <w:r>
+              <w:t>28</w:t>
+            </w:r>
+          </w:p>
+        </w:tc>
+        <w:tc>
+          <w:tcPr>
+            <w:tcW w:w="1176" w:type="dxa"/>
+            <w:vAlign w:val="center"/>
+          </w:tcPr>
+          <w:p>
+            <w:pPr>
+              <w:jc w:val="center"/>
+              <w:cnfStyle w:val="000000000000" w:firstRow="0" w:lastRow="0" w:firstColumn="0" w:lastColumn="0" w:oddVBand="0" w:evenVBand="0" w:oddHBand="0" w:evenHBand="0" w:firstRowFirstColumn="0" w:firstRowLastColumn="0" w:lastRowFirstColumn="0" w:lastRowLastColumn="0"/>
+            </w:pPr>
+            <w:r>
+              <w:t>4</w:t>
+            </w:r>
+          </w:p>
+        </w:tc>
+        <w:tc>
+          <w:tcPr>
+            <w:tcW w:w="1267" w:type="dxa"/>
+            <w:vAlign w:val="center"/>
+          </w:tcPr>
+          <w:p>
+            <w:pPr>
+              <w:jc w:val="center"/>
+              <w:cnfStyle w:val="000000000000" w:firstRow="0" w:lastRow="0" w:firstColumn="0" w:lastColumn="0" w:oddVBand="0" w:evenVBand="0" w:oddHBand="0" w:evenHBand="0" w:firstRowFirstColumn="0" w:firstRowLastColumn="0" w:lastRowFirstColumn="0" w:lastRowLastColumn="0"/>
+            </w:pPr>
+            <w:r>
               <w:t>2C</w:t>
-            </w:r>
-          </w:p>
-        </w:tc>
-        <w:tc>
-          <w:tcPr>
-            <w:tcW w:w="1874" w:type="dxa"/>
-            <w:vAlign w:val="center"/>
-          </w:tcPr>
-          <w:p>
-            <w:pPr>
-              <w:jc w:val="center"/>
-              <w:cnfStyle w:val="000000000000" w:firstRow="0" w:lastRow="0" w:firstColumn="0" w:lastColumn="0" w:oddVBand="0" w:evenVBand="0" w:oddHBand="0" w:evenHBand="0" w:firstRowFirstColumn="0" w:firstRowLastColumn="0" w:lastRowFirstColumn="0" w:lastRowLastColumn="0"/>
-            </w:pPr>
-          </w:p>
-        </w:tc>
-        <w:tc>
-          <w:tcPr>
-            <w:tcW w:w="1370" w:type="dxa"/>
-            <w:vAlign w:val="center"/>
-          </w:tcPr>
-          <w:p>
-            <w:pPr>
-              <w:jc w:val="center"/>
-              <w:cnfStyle w:val="000000000000" w:firstRow="0" w:lastRow="0" w:firstColumn="0" w:lastColumn="0" w:oddVBand="0" w:evenVBand="0" w:oddHBand="0" w:evenHBand="0" w:firstRowFirstColumn="0" w:firstRowLastColumn="0" w:lastRowFirstColumn="0" w:lastRowLastColumn="0"/>
-            </w:pPr>
-            <w:r>
-              <w:t>FETCH</w:t>
-            </w:r>
-          </w:p>
-        </w:tc>
-        <w:tc>
-          <w:tcPr>
-            <w:tcW w:w="1284" w:type="dxa"/>
-            <w:vAlign w:val="center"/>
-          </w:tcPr>
-          <w:p>
-            <w:pPr>
-              <w:jc w:val="center"/>
-              <w:cnfStyle w:val="000000000000" w:firstRow="0" w:lastRow="0" w:firstColumn="0" w:lastColumn="0" w:oddVBand="0" w:evenVBand="0" w:oddHBand="0" w:evenHBand="0" w:firstRowFirstColumn="0" w:firstRowLastColumn="0" w:lastRowFirstColumn="0" w:lastRowLastColumn="0"/>
-            </w:pPr>
-            <w:r>
-              <w:t>2C</w:t>
-            </w:r>
-          </w:p>
-        </w:tc>
-        <w:tc>
-          <w:tcPr>
-            <w:tcW w:w="1176" w:type="dxa"/>
-            <w:vAlign w:val="center"/>
-          </w:tcPr>
-          <w:p>
-            <w:pPr>
-              <w:jc w:val="center"/>
-              <w:cnfStyle w:val="000000000000" w:firstRow="0" w:lastRow="0" w:firstColumn="0" w:lastColumn="0" w:oddVBand="0" w:evenVBand="0" w:oddHBand="0" w:evenHBand="0" w:firstRowFirstColumn="0" w:firstRowLastColumn="0" w:lastRowFirstColumn="0" w:lastRowLastColumn="0"/>
-            </w:pPr>
-            <w:r>
-              <w:t>4</w:t>
-            </w:r>
-          </w:p>
-        </w:tc>
-        <w:tc>
-          <w:tcPr>
-            <w:tcW w:w="1267" w:type="dxa"/>
-            <w:vAlign w:val="center"/>
-          </w:tcPr>
-          <w:p>
-            <w:pPr>
-              <w:jc w:val="center"/>
-              <w:cnfStyle w:val="000000000000" w:firstRow="0" w:lastRow="0" w:firstColumn="0" w:lastColumn="0" w:oddVBand="0" w:evenVBand="0" w:oddHBand="0" w:evenHBand="0" w:firstRowFirstColumn="0" w:firstRowLastColumn="0" w:lastRowFirstColumn="0" w:lastRowLastColumn="0"/>
-            </w:pPr>
-            <w:r>
-              <w:t>30</w:t>
             </w:r>
           </w:p>
         </w:tc>
@@ -5870,85 +5861,85 @@
               <w:cnfStyle w:val="000000100000" w:firstRow="0" w:lastRow="0" w:firstColumn="0" w:lastColumn="0" w:oddVBand="0" w:evenVBand="0" w:oddHBand="1" w:evenHBand="0" w:firstRowFirstColumn="0" w:firstRowLastColumn="0" w:lastRowFirstColumn="0" w:lastRowLastColumn="0"/>
             </w:pPr>
             <w:r>
+              <w:t>2C</w:t>
+            </w:r>
+          </w:p>
+        </w:tc>
+        <w:tc>
+          <w:tcPr>
+            <w:tcW w:w="1874" w:type="dxa"/>
+            <w:vAlign w:val="center"/>
+          </w:tcPr>
+          <w:p>
+            <w:pPr>
+              <w:jc w:val="center"/>
+              <w:cnfStyle w:val="000000100000" w:firstRow="0" w:lastRow="0" w:firstColumn="0" w:lastColumn="0" w:oddVBand="0" w:evenVBand="0" w:oddHBand="1" w:evenHBand="0" w:firstRowFirstColumn="0" w:firstRowLastColumn="0" w:lastRowFirstColumn="0" w:lastRowLastColumn="0"/>
+            </w:pPr>
+            <w:r>
+              <w:t xml:space="preserve">BGE </w:t>
+            </w:r>
+            <w:r>
+              <w:t>AA000000</w:t>
+            </w:r>
+          </w:p>
+        </w:tc>
+        <w:tc>
+          <w:tcPr>
+            <w:tcW w:w="1370" w:type="dxa"/>
+            <w:vAlign w:val="center"/>
+          </w:tcPr>
+          <w:p>
+            <w:pPr>
+              <w:jc w:val="center"/>
+              <w:cnfStyle w:val="000000100000" w:firstRow="0" w:lastRow="0" w:firstColumn="0" w:lastColumn="0" w:oddVBand="0" w:evenVBand="0" w:oddHBand="1" w:evenHBand="0" w:firstRowFirstColumn="0" w:firstRowLastColumn="0" w:lastRowFirstColumn="0" w:lastRowLastColumn="0"/>
+            </w:pPr>
+            <w:r>
+              <w:t>DECODE</w:t>
+            </w:r>
+          </w:p>
+        </w:tc>
+        <w:tc>
+          <w:tcPr>
+            <w:tcW w:w="1284" w:type="dxa"/>
+            <w:vAlign w:val="center"/>
+          </w:tcPr>
+          <w:p>
+            <w:pPr>
+              <w:jc w:val="center"/>
+              <w:cnfStyle w:val="000000100000" w:firstRow="0" w:lastRow="0" w:firstColumn="0" w:lastColumn="0" w:oddVBand="0" w:evenVBand="0" w:oddHBand="1" w:evenHBand="0" w:firstRowFirstColumn="0" w:firstRowLastColumn="0" w:lastRowFirstColumn="0" w:lastRowLastColumn="0"/>
+            </w:pPr>
+            <w:r>
+              <w:t>2C</w:t>
+            </w:r>
+          </w:p>
+        </w:tc>
+        <w:tc>
+          <w:tcPr>
+            <w:tcW w:w="1176" w:type="dxa"/>
+            <w:vAlign w:val="center"/>
+          </w:tcPr>
+          <w:p>
+            <w:pPr>
+              <w:jc w:val="center"/>
+              <w:cnfStyle w:val="000000100000" w:firstRow="0" w:lastRow="0" w:firstColumn="0" w:lastColumn="0" w:oddVBand="0" w:evenVBand="0" w:oddHBand="1" w:evenHBand="0" w:firstRowFirstColumn="0" w:firstRowLastColumn="0" w:lastRowFirstColumn="0" w:lastRowLastColumn="0"/>
+            </w:pPr>
+            <w:r>
+              <w:t>4</w:t>
+            </w:r>
+          </w:p>
+        </w:tc>
+        <w:tc>
+          <w:tcPr>
+            <w:tcW w:w="1267" w:type="dxa"/>
+            <w:vAlign w:val="center"/>
+          </w:tcPr>
+          <w:p>
+            <w:pPr>
+              <w:jc w:val="center"/>
+              <w:cnfStyle w:val="000000100000" w:firstRow="0" w:lastRow="0" w:firstColumn="0" w:lastColumn="0" w:oddVBand="0" w:evenVBand="0" w:oddHBand="1" w:evenHBand="0" w:firstRowFirstColumn="0" w:firstRowLastColumn="0" w:lastRowFirstColumn="0" w:lastRowLastColumn="0"/>
+            </w:pPr>
+            <w:r>
               <w:t>30</w:t>
-            </w:r>
-          </w:p>
-        </w:tc>
-        <w:tc>
-          <w:tcPr>
-            <w:tcW w:w="1874" w:type="dxa"/>
-            <w:vAlign w:val="center"/>
-          </w:tcPr>
-          <w:p>
-            <w:pPr>
-              <w:jc w:val="center"/>
-              <w:cnfStyle w:val="000000100000" w:firstRow="0" w:lastRow="0" w:firstColumn="0" w:lastColumn="0" w:oddVBand="0" w:evenVBand="0" w:oddHBand="1" w:evenHBand="0" w:firstRowFirstColumn="0" w:firstRowLastColumn="0" w:lastRowFirstColumn="0" w:lastRowLastColumn="0"/>
-            </w:pPr>
-            <w:r>
-              <w:t xml:space="preserve">BGE </w:t>
-            </w:r>
-            <w:r>
-              <w:t>AA000000</w:t>
-            </w:r>
-          </w:p>
-        </w:tc>
-        <w:tc>
-          <w:tcPr>
-            <w:tcW w:w="1370" w:type="dxa"/>
-            <w:vAlign w:val="center"/>
-          </w:tcPr>
-          <w:p>
-            <w:pPr>
-              <w:jc w:val="center"/>
-              <w:cnfStyle w:val="000000100000" w:firstRow="0" w:lastRow="0" w:firstColumn="0" w:lastColumn="0" w:oddVBand="0" w:evenVBand="0" w:oddHBand="1" w:evenHBand="0" w:firstRowFirstColumn="0" w:firstRowLastColumn="0" w:lastRowFirstColumn="0" w:lastRowLastColumn="0"/>
-            </w:pPr>
-            <w:r>
-              <w:t>DECODE</w:t>
-            </w:r>
-          </w:p>
-        </w:tc>
-        <w:tc>
-          <w:tcPr>
-            <w:tcW w:w="1284" w:type="dxa"/>
-            <w:vAlign w:val="center"/>
-          </w:tcPr>
-          <w:p>
-            <w:pPr>
-              <w:jc w:val="center"/>
-              <w:cnfStyle w:val="000000100000" w:firstRow="0" w:lastRow="0" w:firstColumn="0" w:lastColumn="0" w:oddVBand="0" w:evenVBand="0" w:oddHBand="1" w:evenHBand="0" w:firstRowFirstColumn="0" w:firstRowLastColumn="0" w:lastRowFirstColumn="0" w:lastRowLastColumn="0"/>
-            </w:pPr>
-            <w:r>
-              <w:t>30</w:t>
-            </w:r>
-          </w:p>
-        </w:tc>
-        <w:tc>
-          <w:tcPr>
-            <w:tcW w:w="1176" w:type="dxa"/>
-            <w:vAlign w:val="center"/>
-          </w:tcPr>
-          <w:p>
-            <w:pPr>
-              <w:jc w:val="center"/>
-              <w:cnfStyle w:val="000000100000" w:firstRow="0" w:lastRow="0" w:firstColumn="0" w:lastColumn="0" w:oddVBand="0" w:evenVBand="0" w:oddHBand="1" w:evenHBand="0" w:firstRowFirstColumn="0" w:firstRowLastColumn="0" w:lastRowFirstColumn="0" w:lastRowLastColumn="0"/>
-            </w:pPr>
-            <w:r>
-              <w:t>4</w:t>
-            </w:r>
-          </w:p>
-        </w:tc>
-        <w:tc>
-          <w:tcPr>
-            <w:tcW w:w="1267" w:type="dxa"/>
-            <w:vAlign w:val="center"/>
-          </w:tcPr>
-          <w:p>
-            <w:pPr>
-              <w:jc w:val="center"/>
-              <w:cnfStyle w:val="000000100000" w:firstRow="0" w:lastRow="0" w:firstColumn="0" w:lastColumn="0" w:oddVBand="0" w:evenVBand="0" w:oddHBand="1" w:evenHBand="0" w:firstRowFirstColumn="0" w:firstRowLastColumn="0" w:lastRowFirstColumn="0" w:lastRowLastColumn="0"/>
-            </w:pPr>
-            <w:r>
-              <w:t>34</w:t>
             </w:r>
           </w:p>
         </w:tc>
@@ -5998,58 +5989,58 @@
               <w:cnfStyle w:val="000000000000" w:firstRow="0" w:lastRow="0" w:firstColumn="0" w:lastColumn="0" w:oddVBand="0" w:evenVBand="0" w:oddHBand="0" w:evenHBand="0" w:firstRowFirstColumn="0" w:firstRowLastColumn="0" w:lastRowFirstColumn="0" w:lastRowLastColumn="0"/>
             </w:pPr>
             <w:r>
+              <w:t>2C</w:t>
+            </w:r>
+          </w:p>
+        </w:tc>
+        <w:tc>
+          <w:tcPr>
+            <w:tcW w:w="1874" w:type="dxa"/>
+            <w:vAlign w:val="center"/>
+          </w:tcPr>
+          <w:p>
+            <w:pPr>
+              <w:jc w:val="center"/>
+              <w:cnfStyle w:val="000000000000" w:firstRow="0" w:lastRow="0" w:firstColumn="0" w:lastColumn="0" w:oddVBand="0" w:evenVBand="0" w:oddHBand="0" w:evenHBand="0" w:firstRowFirstColumn="0" w:firstRowLastColumn="0" w:lastRowFirstColumn="0" w:lastRowLastColumn="0"/>
+              <w:rPr>
+                <w:highlight w:val="yellow"/>
+              </w:rPr>
+            </w:pPr>
+          </w:p>
+        </w:tc>
+        <w:tc>
+          <w:tcPr>
+            <w:tcW w:w="1370" w:type="dxa"/>
+            <w:vAlign w:val="center"/>
+          </w:tcPr>
+          <w:p>
+            <w:pPr>
+              <w:jc w:val="center"/>
+              <w:cnfStyle w:val="000000000000" w:firstRow="0" w:lastRow="0" w:firstColumn="0" w:lastColumn="0" w:oddVBand="0" w:evenVBand="0" w:oddHBand="0" w:evenHBand="0" w:firstRowFirstColumn="0" w:firstRowLastColumn="0" w:lastRowFirstColumn="0" w:lastRowLastColumn="0"/>
+              <w:rPr>
+                <w:highlight w:val="yellow"/>
+              </w:rPr>
+            </w:pPr>
+            <w:r>
+              <w:t>BRANCH</w:t>
+            </w:r>
+          </w:p>
+        </w:tc>
+        <w:tc>
+          <w:tcPr>
+            <w:tcW w:w="1284" w:type="dxa"/>
+            <w:vAlign w:val="center"/>
+          </w:tcPr>
+          <w:p>
+            <w:pPr>
+              <w:jc w:val="center"/>
+              <w:cnfStyle w:val="000000000000" w:firstRow="0" w:lastRow="0" w:firstColumn="0" w:lastColumn="0" w:oddVBand="0" w:evenVBand="0" w:oddHBand="0" w:evenHBand="0" w:firstRowFirstColumn="0" w:firstRowLastColumn="0" w:lastRowFirstColumn="0" w:lastRowLastColumn="0"/>
+            </w:pPr>
+            <w:r>
               <w:t>30</w:t>
             </w:r>
-          </w:p>
-        </w:tc>
-        <w:tc>
-          <w:tcPr>
-            <w:tcW w:w="1874" w:type="dxa"/>
-            <w:vAlign w:val="center"/>
-          </w:tcPr>
-          <w:p>
-            <w:pPr>
-              <w:jc w:val="center"/>
-              <w:cnfStyle w:val="000000000000" w:firstRow="0" w:lastRow="0" w:firstColumn="0" w:lastColumn="0" w:oddVBand="0" w:evenVBand="0" w:oddHBand="0" w:evenHBand="0" w:firstRowFirstColumn="0" w:firstRowLastColumn="0" w:lastRowFirstColumn="0" w:lastRowLastColumn="0"/>
-              <w:rPr>
-                <w:highlight w:val="yellow"/>
-              </w:rPr>
-            </w:pPr>
-          </w:p>
-        </w:tc>
-        <w:tc>
-          <w:tcPr>
-            <w:tcW w:w="1370" w:type="dxa"/>
-            <w:vAlign w:val="center"/>
-          </w:tcPr>
-          <w:p>
-            <w:pPr>
-              <w:jc w:val="center"/>
-              <w:cnfStyle w:val="000000000000" w:firstRow="0" w:lastRow="0" w:firstColumn="0" w:lastColumn="0" w:oddVBand="0" w:evenVBand="0" w:oddHBand="0" w:evenHBand="0" w:firstRowFirstColumn="0" w:firstRowLastColumn="0" w:lastRowFirstColumn="0" w:lastRowLastColumn="0"/>
-              <w:rPr>
-                <w:highlight w:val="yellow"/>
-              </w:rPr>
-            </w:pPr>
-            <w:r>
-              <w:rPr>
-                <w:highlight w:val="yellow"/>
-              </w:rPr>
-              <w:t>BRANCH</w:t>
-            </w:r>
-          </w:p>
-        </w:tc>
-        <w:tc>
-          <w:tcPr>
-            <w:tcW w:w="1284" w:type="dxa"/>
-            <w:vAlign w:val="center"/>
-          </w:tcPr>
-          <w:p>
-            <w:pPr>
-              <w:jc w:val="center"/>
-              <w:cnfStyle w:val="000000000000" w:firstRow="0" w:lastRow="0" w:firstColumn="0" w:lastColumn="0" w:oddVBand="0" w:evenVBand="0" w:oddHBand="0" w:evenHBand="0" w:firstRowFirstColumn="0" w:firstRowLastColumn="0" w:lastRowFirstColumn="0" w:lastRowLastColumn="0"/>
-            </w:pPr>
-            <w:r>
-              <w:t>34 (PC + 8)</w:t>
+            <w:r>
+              <w:t xml:space="preserve"> (PC + 8)</w:t>
             </w:r>
           </w:p>
         </w:tc>
@@ -6079,7 +6070,7 @@
               <w:cnfStyle w:val="000000000000" w:firstRow="0" w:lastRow="0" w:firstColumn="0" w:lastColumn="0" w:oddVBand="0" w:evenVBand="0" w:oddHBand="0" w:evenHBand="0" w:firstRowFirstColumn="0" w:firstRowLastColumn="0" w:lastRowFirstColumn="0" w:lastRowLastColumn="0"/>
             </w:pPr>
             <w:r>
-              <w:t>34</w:t>
+              <w:t>30</w:t>
             </w:r>
           </w:p>
         </w:tc>
@@ -6130,82 +6121,79 @@
               <w:cnfStyle w:val="000000100000" w:firstRow="0" w:lastRow="0" w:firstColumn="0" w:lastColumn="0" w:oddVBand="0" w:evenVBand="0" w:oddHBand="1" w:evenHBand="0" w:firstRowFirstColumn="0" w:firstRowLastColumn="0" w:lastRowFirstColumn="0" w:lastRowLastColumn="0"/>
             </w:pPr>
             <w:r>
+              <w:t>30</w:t>
+            </w:r>
+          </w:p>
+        </w:tc>
+        <w:tc>
+          <w:tcPr>
+            <w:tcW w:w="1874" w:type="dxa"/>
+            <w:vAlign w:val="center"/>
+          </w:tcPr>
+          <w:p>
+            <w:pPr>
+              <w:jc w:val="center"/>
+              <w:cnfStyle w:val="000000100000" w:firstRow="0" w:lastRow="0" w:firstColumn="0" w:lastColumn="0" w:oddVBand="0" w:evenVBand="0" w:oddHBand="1" w:evenHBand="0" w:firstRowFirstColumn="0" w:firstRowLastColumn="0" w:lastRowFirstColumn="0" w:lastRowLastColumn="0"/>
+            </w:pPr>
+          </w:p>
+        </w:tc>
+        <w:tc>
+          <w:tcPr>
+            <w:tcW w:w="1370" w:type="dxa"/>
+            <w:vAlign w:val="center"/>
+          </w:tcPr>
+          <w:p>
+            <w:pPr>
+              <w:jc w:val="center"/>
+              <w:cnfStyle w:val="000000100000" w:firstRow="0" w:lastRow="0" w:firstColumn="0" w:lastColumn="0" w:oddVBand="0" w:evenVBand="0" w:oddHBand="1" w:evenHBand="0" w:firstRowFirstColumn="0" w:firstRowLastColumn="0" w:lastRowFirstColumn="0" w:lastRowLastColumn="0"/>
+            </w:pPr>
+            <w:r>
+              <w:t>FETCH</w:t>
+            </w:r>
+          </w:p>
+        </w:tc>
+        <w:tc>
+          <w:tcPr>
+            <w:tcW w:w="1284" w:type="dxa"/>
+            <w:vAlign w:val="center"/>
+          </w:tcPr>
+          <w:p>
+            <w:pPr>
+              <w:jc w:val="center"/>
+              <w:cnfStyle w:val="000000100000" w:firstRow="0" w:lastRow="0" w:firstColumn="0" w:lastColumn="0" w:oddVBand="0" w:evenVBand="0" w:oddHBand="1" w:evenHBand="0" w:firstRowFirstColumn="0" w:firstRowLastColumn="0" w:lastRowFirstColumn="0" w:lastRowLastColumn="0"/>
+            </w:pPr>
+            <w:r>
+              <w:t>30</w:t>
+            </w:r>
+          </w:p>
+        </w:tc>
+        <w:tc>
+          <w:tcPr>
+            <w:tcW w:w="1176" w:type="dxa"/>
+            <w:vAlign w:val="center"/>
+          </w:tcPr>
+          <w:p>
+            <w:pPr>
+              <w:jc w:val="center"/>
+              <w:cnfStyle w:val="000000100000" w:firstRow="0" w:lastRow="0" w:firstColumn="0" w:lastColumn="0" w:oddVBand="0" w:evenVBand="0" w:oddHBand="1" w:evenHBand="0" w:firstRowFirstColumn="0" w:firstRowLastColumn="0" w:lastRowFirstColumn="0" w:lastRowLastColumn="0"/>
+            </w:pPr>
+            <w:r>
+              <w:t>4</w:t>
+            </w:r>
+          </w:p>
+        </w:tc>
+        <w:tc>
+          <w:tcPr>
+            <w:tcW w:w="1267" w:type="dxa"/>
+            <w:vAlign w:val="center"/>
+          </w:tcPr>
+          <w:p>
+            <w:pPr>
+              <w:jc w:val="center"/>
+              <w:cnfStyle w:val="000000100000" w:firstRow="0" w:lastRow="0" w:firstColumn="0" w:lastColumn="0" w:oddVBand="0" w:evenVBand="0" w:oddHBand="1" w:evenHBand="0" w:firstRowFirstColumn="0" w:firstRowLastColumn="0" w:lastRowFirstColumn="0" w:lastRowLastColumn="0"/>
+            </w:pPr>
+            <w:r>
               <w:t>34</w:t>
-            </w:r>
-          </w:p>
-        </w:tc>
-        <w:tc>
-          <w:tcPr>
-            <w:tcW w:w="1874" w:type="dxa"/>
-            <w:vAlign w:val="center"/>
-          </w:tcPr>
-          <w:p>
-            <w:pPr>
-              <w:jc w:val="center"/>
-              <w:cnfStyle w:val="000000100000" w:firstRow="0" w:lastRow="0" w:firstColumn="0" w:lastColumn="0" w:oddVBand="0" w:evenVBand="0" w:oddHBand="1" w:evenHBand="0" w:firstRowFirstColumn="0" w:firstRowLastColumn="0" w:lastRowFirstColumn="0" w:lastRowLastColumn="0"/>
-            </w:pPr>
-          </w:p>
-        </w:tc>
-        <w:tc>
-          <w:tcPr>
-            <w:tcW w:w="1370" w:type="dxa"/>
-            <w:vAlign w:val="center"/>
-          </w:tcPr>
-          <w:p>
-            <w:pPr>
-              <w:jc w:val="center"/>
-              <w:cnfStyle w:val="000000100000" w:firstRow="0" w:lastRow="0" w:firstColumn="0" w:lastColumn="0" w:oddVBand="0" w:evenVBand="0" w:oddHBand="1" w:evenHBand="0" w:firstRowFirstColumn="0" w:firstRowLastColumn="0" w:lastRowFirstColumn="0" w:lastRowLastColumn="0"/>
-            </w:pPr>
-            <w:r>
-              <w:t>FETCH</w:t>
-            </w:r>
-          </w:p>
-        </w:tc>
-        <w:tc>
-          <w:tcPr>
-            <w:tcW w:w="1284" w:type="dxa"/>
-            <w:vAlign w:val="center"/>
-          </w:tcPr>
-          <w:p>
-            <w:pPr>
-              <w:jc w:val="center"/>
-              <w:cnfStyle w:val="000000100000" w:firstRow="0" w:lastRow="0" w:firstColumn="0" w:lastColumn="0" w:oddVBand="0" w:evenVBand="0" w:oddHBand="1" w:evenHBand="0" w:firstRowFirstColumn="0" w:firstRowLastColumn="0" w:lastRowFirstColumn="0" w:lastRowLastColumn="0"/>
-            </w:pPr>
-            <w:r>
-              <w:t>3</w:t>
-            </w:r>
-            <w:r>
-              <w:t>4</w:t>
-            </w:r>
-          </w:p>
-        </w:tc>
-        <w:tc>
-          <w:tcPr>
-            <w:tcW w:w="1176" w:type="dxa"/>
-            <w:vAlign w:val="center"/>
-          </w:tcPr>
-          <w:p>
-            <w:pPr>
-              <w:jc w:val="center"/>
-              <w:cnfStyle w:val="000000100000" w:firstRow="0" w:lastRow="0" w:firstColumn="0" w:lastColumn="0" w:oddVBand="0" w:evenVBand="0" w:oddHBand="1" w:evenHBand="0" w:firstRowFirstColumn="0" w:firstRowLastColumn="0" w:lastRowFirstColumn="0" w:lastRowLastColumn="0"/>
-            </w:pPr>
-            <w:r>
-              <w:t>4</w:t>
-            </w:r>
-          </w:p>
-        </w:tc>
-        <w:tc>
-          <w:tcPr>
-            <w:tcW w:w="1267" w:type="dxa"/>
-            <w:vAlign w:val="center"/>
-          </w:tcPr>
-          <w:p>
-            <w:pPr>
-              <w:jc w:val="center"/>
-              <w:cnfStyle w:val="000000100000" w:firstRow="0" w:lastRow="0" w:firstColumn="0" w:lastColumn="0" w:oddVBand="0" w:evenVBand="0" w:oddHBand="1" w:evenHBand="0" w:firstRowFirstColumn="0" w:firstRowLastColumn="0" w:lastRowFirstColumn="0" w:lastRowLastColumn="0"/>
-            </w:pPr>
-            <w:r>
-              <w:t>38</w:t>
             </w:r>
           </w:p>
         </w:tc>
@@ -6255,85 +6243,85 @@
               <w:cnfStyle w:val="000000000000" w:firstRow="0" w:lastRow="0" w:firstColumn="0" w:lastColumn="0" w:oddVBand="0" w:evenVBand="0" w:oddHBand="0" w:evenHBand="0" w:firstRowFirstColumn="0" w:firstRowLastColumn="0" w:lastRowFirstColumn="0" w:lastRowLastColumn="0"/>
             </w:pPr>
             <w:r>
+              <w:t>34</w:t>
+            </w:r>
+          </w:p>
+        </w:tc>
+        <w:tc>
+          <w:tcPr>
+            <w:tcW w:w="1874" w:type="dxa"/>
+            <w:vAlign w:val="center"/>
+          </w:tcPr>
+          <w:p>
+            <w:pPr>
+              <w:jc w:val="center"/>
+              <w:cnfStyle w:val="000000000000" w:firstRow="0" w:lastRow="0" w:firstColumn="0" w:lastColumn="0" w:oddVBand="0" w:evenVBand="0" w:oddHBand="0" w:evenHBand="0" w:firstRowFirstColumn="0" w:firstRowLastColumn="0" w:lastRowFirstColumn="0" w:lastRowLastColumn="0"/>
+            </w:pPr>
+            <w:r>
+              <w:t xml:space="preserve">SUBS </w:t>
+            </w:r>
+            <w:r>
+              <w:t>E0578002</w:t>
+            </w:r>
+          </w:p>
+        </w:tc>
+        <w:tc>
+          <w:tcPr>
+            <w:tcW w:w="1370" w:type="dxa"/>
+            <w:vAlign w:val="center"/>
+          </w:tcPr>
+          <w:p>
+            <w:pPr>
+              <w:jc w:val="center"/>
+              <w:cnfStyle w:val="000000000000" w:firstRow="0" w:lastRow="0" w:firstColumn="0" w:lastColumn="0" w:oddVBand="0" w:evenVBand="0" w:oddHBand="0" w:evenHBand="0" w:firstRowFirstColumn="0" w:firstRowLastColumn="0" w:lastRowFirstColumn="0" w:lastRowLastColumn="0"/>
+            </w:pPr>
+            <w:r>
+              <w:t>DECODE</w:t>
+            </w:r>
+          </w:p>
+        </w:tc>
+        <w:tc>
+          <w:tcPr>
+            <w:tcW w:w="1284" w:type="dxa"/>
+            <w:vAlign w:val="center"/>
+          </w:tcPr>
+          <w:p>
+            <w:pPr>
+              <w:jc w:val="center"/>
+              <w:cnfStyle w:val="000000000000" w:firstRow="0" w:lastRow="0" w:firstColumn="0" w:lastColumn="0" w:oddVBand="0" w:evenVBand="0" w:oddHBand="0" w:evenHBand="0" w:firstRowFirstColumn="0" w:firstRowLastColumn="0" w:lastRowFirstColumn="0" w:lastRowLastColumn="0"/>
+            </w:pPr>
+            <w:r>
+              <w:t>34</w:t>
+            </w:r>
+          </w:p>
+        </w:tc>
+        <w:tc>
+          <w:tcPr>
+            <w:tcW w:w="1176" w:type="dxa"/>
+            <w:vAlign w:val="center"/>
+          </w:tcPr>
+          <w:p>
+            <w:pPr>
+              <w:jc w:val="center"/>
+              <w:cnfStyle w:val="000000000000" w:firstRow="0" w:lastRow="0" w:firstColumn="0" w:lastColumn="0" w:oddVBand="0" w:evenVBand="0" w:oddHBand="0" w:evenHBand="0" w:firstRowFirstColumn="0" w:firstRowLastColumn="0" w:lastRowFirstColumn="0" w:lastRowLastColumn="0"/>
+            </w:pPr>
+            <w:r>
+              <w:t>4</w:t>
+            </w:r>
+          </w:p>
+        </w:tc>
+        <w:tc>
+          <w:tcPr>
+            <w:tcW w:w="1267" w:type="dxa"/>
+            <w:vAlign w:val="center"/>
+          </w:tcPr>
+          <w:p>
+            <w:pPr>
+              <w:jc w:val="center"/>
+              <w:cnfStyle w:val="000000000000" w:firstRow="0" w:lastRow="0" w:firstColumn="0" w:lastColumn="0" w:oddVBand="0" w:evenVBand="0" w:oddHBand="0" w:evenHBand="0" w:firstRowFirstColumn="0" w:firstRowLastColumn="0" w:lastRowFirstColumn="0" w:lastRowLastColumn="0"/>
+            </w:pPr>
+            <w:r>
               <w:t>38</w:t>
-            </w:r>
-          </w:p>
-        </w:tc>
-        <w:tc>
-          <w:tcPr>
-            <w:tcW w:w="1874" w:type="dxa"/>
-            <w:vAlign w:val="center"/>
-          </w:tcPr>
-          <w:p>
-            <w:pPr>
-              <w:jc w:val="center"/>
-              <w:cnfStyle w:val="000000000000" w:firstRow="0" w:lastRow="0" w:firstColumn="0" w:lastColumn="0" w:oddVBand="0" w:evenVBand="0" w:oddHBand="0" w:evenHBand="0" w:firstRowFirstColumn="0" w:firstRowLastColumn="0" w:lastRowFirstColumn="0" w:lastRowLastColumn="0"/>
-            </w:pPr>
-            <w:r>
-              <w:t xml:space="preserve">SUBS </w:t>
-            </w:r>
-            <w:r>
-              <w:t>E0578002</w:t>
-            </w:r>
-          </w:p>
-        </w:tc>
-        <w:tc>
-          <w:tcPr>
-            <w:tcW w:w="1370" w:type="dxa"/>
-            <w:vAlign w:val="center"/>
-          </w:tcPr>
-          <w:p>
-            <w:pPr>
-              <w:jc w:val="center"/>
-              <w:cnfStyle w:val="000000000000" w:firstRow="0" w:lastRow="0" w:firstColumn="0" w:lastColumn="0" w:oddVBand="0" w:evenVBand="0" w:oddHBand="0" w:evenHBand="0" w:firstRowFirstColumn="0" w:firstRowLastColumn="0" w:lastRowFirstColumn="0" w:lastRowLastColumn="0"/>
-            </w:pPr>
-            <w:r>
-              <w:t>DECODE</w:t>
-            </w:r>
-          </w:p>
-        </w:tc>
-        <w:tc>
-          <w:tcPr>
-            <w:tcW w:w="1284" w:type="dxa"/>
-            <w:vAlign w:val="center"/>
-          </w:tcPr>
-          <w:p>
-            <w:pPr>
-              <w:jc w:val="center"/>
-              <w:cnfStyle w:val="000000000000" w:firstRow="0" w:lastRow="0" w:firstColumn="0" w:lastColumn="0" w:oddVBand="0" w:evenVBand="0" w:oddHBand="0" w:evenHBand="0" w:firstRowFirstColumn="0" w:firstRowLastColumn="0" w:lastRowFirstColumn="0" w:lastRowLastColumn="0"/>
-            </w:pPr>
-            <w:r>
-              <w:t>38</w:t>
-            </w:r>
-          </w:p>
-        </w:tc>
-        <w:tc>
-          <w:tcPr>
-            <w:tcW w:w="1176" w:type="dxa"/>
-            <w:vAlign w:val="center"/>
-          </w:tcPr>
-          <w:p>
-            <w:pPr>
-              <w:jc w:val="center"/>
-              <w:cnfStyle w:val="000000000000" w:firstRow="0" w:lastRow="0" w:firstColumn="0" w:lastColumn="0" w:oddVBand="0" w:evenVBand="0" w:oddHBand="0" w:evenHBand="0" w:firstRowFirstColumn="0" w:firstRowLastColumn="0" w:lastRowFirstColumn="0" w:lastRowLastColumn="0"/>
-            </w:pPr>
-            <w:r>
-              <w:t>4</w:t>
-            </w:r>
-          </w:p>
-        </w:tc>
-        <w:tc>
-          <w:tcPr>
-            <w:tcW w:w="1267" w:type="dxa"/>
-            <w:vAlign w:val="center"/>
-          </w:tcPr>
-          <w:p>
-            <w:pPr>
-              <w:jc w:val="center"/>
-              <w:cnfStyle w:val="000000000000" w:firstRow="0" w:lastRow="0" w:firstColumn="0" w:lastColumn="0" w:oddVBand="0" w:evenVBand="0" w:oddHBand="0" w:evenHBand="0" w:firstRowFirstColumn="0" w:firstRowLastColumn="0" w:lastRowFirstColumn="0" w:lastRowLastColumn="0"/>
-            </w:pPr>
-            <w:r>
-              <w:t>3C</w:t>
             </w:r>
           </w:p>
         </w:tc>
@@ -6384,7 +6372,7 @@
               <w:cnfStyle w:val="000000100000" w:firstRow="0" w:lastRow="0" w:firstColumn="0" w:lastColumn="0" w:oddVBand="0" w:evenVBand="0" w:oddHBand="1" w:evenHBand="0" w:firstRowFirstColumn="0" w:firstRowLastColumn="0" w:lastRowFirstColumn="0" w:lastRowLastColumn="0"/>
             </w:pPr>
             <w:r>
-              <w:t>38</w:t>
+              <w:t>34</w:t>
             </w:r>
           </w:p>
         </w:tc>
@@ -6507,7 +6495,7 @@
               <w:cnfStyle w:val="000000000000" w:firstRow="0" w:lastRow="0" w:firstColumn="0" w:lastColumn="0" w:oddVBand="0" w:evenVBand="0" w:oddHBand="0" w:evenHBand="0" w:firstRowFirstColumn="0" w:firstRowLastColumn="0" w:lastRowFirstColumn="0" w:lastRowLastColumn="0"/>
             </w:pPr>
             <w:r>
-              <w:t>38</w:t>
+              <w:t>34</w:t>
             </w:r>
           </w:p>
         </w:tc>
@@ -6630,79 +6618,79 @@
               <w:cnfStyle w:val="000000100000" w:firstRow="0" w:lastRow="0" w:firstColumn="0" w:lastColumn="0" w:oddVBand="0" w:evenVBand="0" w:oddHBand="1" w:evenHBand="0" w:firstRowFirstColumn="0" w:firstRowLastColumn="0" w:lastRowFirstColumn="0" w:lastRowLastColumn="0"/>
             </w:pPr>
             <w:r>
+              <w:t>34</w:t>
+            </w:r>
+          </w:p>
+        </w:tc>
+        <w:tc>
+          <w:tcPr>
+            <w:tcW w:w="1874" w:type="dxa"/>
+            <w:vAlign w:val="center"/>
+          </w:tcPr>
+          <w:p>
+            <w:pPr>
+              <w:jc w:val="center"/>
+              <w:cnfStyle w:val="000000100000" w:firstRow="0" w:lastRow="0" w:firstColumn="0" w:lastColumn="0" w:oddVBand="0" w:evenVBand="0" w:oddHBand="1" w:evenHBand="0" w:firstRowFirstColumn="0" w:firstRowLastColumn="0" w:lastRowFirstColumn="0" w:lastRowLastColumn="0"/>
+            </w:pPr>
+          </w:p>
+        </w:tc>
+        <w:tc>
+          <w:tcPr>
+            <w:tcW w:w="1370" w:type="dxa"/>
+            <w:vAlign w:val="center"/>
+          </w:tcPr>
+          <w:p>
+            <w:pPr>
+              <w:jc w:val="center"/>
+              <w:cnfStyle w:val="000000100000" w:firstRow="0" w:lastRow="0" w:firstColumn="0" w:lastColumn="0" w:oddVBand="0" w:evenVBand="0" w:oddHBand="1" w:evenHBand="0" w:firstRowFirstColumn="0" w:firstRowLastColumn="0" w:lastRowFirstColumn="0" w:lastRowLastColumn="0"/>
+            </w:pPr>
+            <w:r>
+              <w:t>FETCH</w:t>
+            </w:r>
+          </w:p>
+        </w:tc>
+        <w:tc>
+          <w:tcPr>
+            <w:tcW w:w="1284" w:type="dxa"/>
+            <w:vAlign w:val="center"/>
+          </w:tcPr>
+          <w:p>
+            <w:pPr>
+              <w:jc w:val="center"/>
+              <w:cnfStyle w:val="000000100000" w:firstRow="0" w:lastRow="0" w:firstColumn="0" w:lastColumn="0" w:oddVBand="0" w:evenVBand="0" w:oddHBand="1" w:evenHBand="0" w:firstRowFirstColumn="0" w:firstRowLastColumn="0" w:lastRowFirstColumn="0" w:lastRowLastColumn="0"/>
+            </w:pPr>
+            <w:r>
+              <w:t>34</w:t>
+            </w:r>
+          </w:p>
+        </w:tc>
+        <w:tc>
+          <w:tcPr>
+            <w:tcW w:w="1176" w:type="dxa"/>
+            <w:vAlign w:val="center"/>
+          </w:tcPr>
+          <w:p>
+            <w:pPr>
+              <w:jc w:val="center"/>
+              <w:cnfStyle w:val="000000100000" w:firstRow="0" w:lastRow="0" w:firstColumn="0" w:lastColumn="0" w:oddVBand="0" w:evenVBand="0" w:oddHBand="1" w:evenHBand="0" w:firstRowFirstColumn="0" w:firstRowLastColumn="0" w:lastRowFirstColumn="0" w:lastRowLastColumn="0"/>
+            </w:pPr>
+            <w:r>
+              <w:t>4</w:t>
+            </w:r>
+          </w:p>
+        </w:tc>
+        <w:tc>
+          <w:tcPr>
+            <w:tcW w:w="1267" w:type="dxa"/>
+            <w:vAlign w:val="center"/>
+          </w:tcPr>
+          <w:p>
+            <w:pPr>
+              <w:jc w:val="center"/>
+              <w:cnfStyle w:val="000000100000" w:firstRow="0" w:lastRow="0" w:firstColumn="0" w:lastColumn="0" w:oddVBand="0" w:evenVBand="0" w:oddHBand="1" w:evenHBand="0" w:firstRowFirstColumn="0" w:firstRowLastColumn="0" w:lastRowFirstColumn="0" w:lastRowLastColumn="0"/>
+            </w:pPr>
+            <w:r>
               <w:t>38</w:t>
-            </w:r>
-          </w:p>
-        </w:tc>
-        <w:tc>
-          <w:tcPr>
-            <w:tcW w:w="1874" w:type="dxa"/>
-            <w:vAlign w:val="center"/>
-          </w:tcPr>
-          <w:p>
-            <w:pPr>
-              <w:jc w:val="center"/>
-              <w:cnfStyle w:val="000000100000" w:firstRow="0" w:lastRow="0" w:firstColumn="0" w:lastColumn="0" w:oddVBand="0" w:evenVBand="0" w:oddHBand="1" w:evenHBand="0" w:firstRowFirstColumn="0" w:firstRowLastColumn="0" w:lastRowFirstColumn="0" w:lastRowLastColumn="0"/>
-            </w:pPr>
-          </w:p>
-        </w:tc>
-        <w:tc>
-          <w:tcPr>
-            <w:tcW w:w="1370" w:type="dxa"/>
-            <w:vAlign w:val="center"/>
-          </w:tcPr>
-          <w:p>
-            <w:pPr>
-              <w:jc w:val="center"/>
-              <w:cnfStyle w:val="000000100000" w:firstRow="0" w:lastRow="0" w:firstColumn="0" w:lastColumn="0" w:oddVBand="0" w:evenVBand="0" w:oddHBand="1" w:evenHBand="0" w:firstRowFirstColumn="0" w:firstRowLastColumn="0" w:lastRowFirstColumn="0" w:lastRowLastColumn="0"/>
-            </w:pPr>
-            <w:r>
-              <w:t>FETCH</w:t>
-            </w:r>
-          </w:p>
-        </w:tc>
-        <w:tc>
-          <w:tcPr>
-            <w:tcW w:w="1284" w:type="dxa"/>
-            <w:vAlign w:val="center"/>
-          </w:tcPr>
-          <w:p>
-            <w:pPr>
-              <w:jc w:val="center"/>
-              <w:cnfStyle w:val="000000100000" w:firstRow="0" w:lastRow="0" w:firstColumn="0" w:lastColumn="0" w:oddVBand="0" w:evenVBand="0" w:oddHBand="1" w:evenHBand="0" w:firstRowFirstColumn="0" w:firstRowLastColumn="0" w:lastRowFirstColumn="0" w:lastRowLastColumn="0"/>
-            </w:pPr>
-            <w:r>
-              <w:t>38</w:t>
-            </w:r>
-          </w:p>
-        </w:tc>
-        <w:tc>
-          <w:tcPr>
-            <w:tcW w:w="1176" w:type="dxa"/>
-            <w:vAlign w:val="center"/>
-          </w:tcPr>
-          <w:p>
-            <w:pPr>
-              <w:jc w:val="center"/>
-              <w:cnfStyle w:val="000000100000" w:firstRow="0" w:lastRow="0" w:firstColumn="0" w:lastColumn="0" w:oddVBand="0" w:evenVBand="0" w:oddHBand="1" w:evenHBand="0" w:firstRowFirstColumn="0" w:firstRowLastColumn="0" w:lastRowFirstColumn="0" w:lastRowLastColumn="0"/>
-            </w:pPr>
-            <w:r>
-              <w:t>4</w:t>
-            </w:r>
-          </w:p>
-        </w:tc>
-        <w:tc>
-          <w:tcPr>
-            <w:tcW w:w="1267" w:type="dxa"/>
-            <w:vAlign w:val="center"/>
-          </w:tcPr>
-          <w:p>
-            <w:pPr>
-              <w:jc w:val="center"/>
-              <w:cnfStyle w:val="000000100000" w:firstRow="0" w:lastRow="0" w:firstColumn="0" w:lastColumn="0" w:oddVBand="0" w:evenVBand="0" w:oddHBand="1" w:evenHBand="0" w:firstRowFirstColumn="0" w:firstRowLastColumn="0" w:lastRowFirstColumn="0" w:lastRowLastColumn="0"/>
-            </w:pPr>
-            <w:r>
-              <w:t>3C</w:t>
             </w:r>
           </w:p>
         </w:tc>
@@ -6752,7 +6740,7 @@
               <w:cnfStyle w:val="000000000000" w:firstRow="0" w:lastRow="0" w:firstColumn="0" w:lastColumn="0" w:oddVBand="0" w:evenVBand="0" w:oddHBand="0" w:evenHBand="0" w:firstRowFirstColumn="0" w:firstRowLastColumn="0" w:lastRowFirstColumn="0" w:lastRowLastColumn="0"/>
             </w:pPr>
             <w:r>
-              <w:t>3C</w:t>
+              <w:t>38</w:t>
             </w:r>
           </w:p>
         </w:tc>
@@ -6881,7 +6869,7 @@
               <w:cnfStyle w:val="000000100000" w:firstRow="0" w:lastRow="0" w:firstColumn="0" w:lastColumn="0" w:oddVBand="0" w:evenVBand="0" w:oddHBand="1" w:evenHBand="0" w:firstRowFirstColumn="0" w:firstRowLastColumn="0" w:lastRowFirstColumn="0" w:lastRowLastColumn="0"/>
             </w:pPr>
             <w:r>
-              <w:t>3C</w:t>
+              <w:t>38</w:t>
             </w:r>
           </w:p>
         </w:tc>
@@ -7003,7 +6991,7 @@
               <w:cnfStyle w:val="000000000000" w:firstRow="0" w:lastRow="0" w:firstColumn="0" w:lastColumn="0" w:oddVBand="0" w:evenVBand="0" w:oddHBand="0" w:evenHBand="0" w:firstRowFirstColumn="0" w:firstRowLastColumn="0" w:lastRowFirstColumn="0" w:lastRowLastColumn="0"/>
             </w:pPr>
             <w:r>
-              <w:t>3C</w:t>
+              <w:t>38</w:t>
             </w:r>
           </w:p>
         </w:tc>
@@ -7126,7 +7114,7 @@
               <w:cnfStyle w:val="000000100000" w:firstRow="0" w:lastRow="0" w:firstColumn="0" w:lastColumn="0" w:oddVBand="0" w:evenVBand="0" w:oddHBand="1" w:evenHBand="0" w:firstRowFirstColumn="0" w:firstRowLastColumn="0" w:lastRowFirstColumn="0" w:lastRowLastColumn="0"/>
             </w:pPr>
             <w:r>
-              <w:t>3C</w:t>
+              <w:t>38</w:t>
             </w:r>
           </w:p>
         </w:tc>
@@ -7248,7 +7236,7 @@
               <w:cnfStyle w:val="000000000000" w:firstRow="0" w:lastRow="0" w:firstColumn="0" w:lastColumn="0" w:oddVBand="0" w:evenVBand="0" w:oddHBand="0" w:evenHBand="0" w:firstRowFirstColumn="0" w:firstRowLastColumn="0" w:lastRowFirstColumn="0" w:lastRowLastColumn="0"/>
             </w:pPr>
             <w:r>
-              <w:t>40</w:t>
+              <w:t>3C</w:t>
             </w:r>
           </w:p>
         </w:tc>
@@ -7377,7 +7365,7 @@
               <w:cnfStyle w:val="000000100000" w:firstRow="0" w:lastRow="0" w:firstColumn="0" w:lastColumn="0" w:oddVBand="0" w:evenVBand="0" w:oddHBand="1" w:evenHBand="0" w:firstRowFirstColumn="0" w:firstRowLastColumn="0" w:lastRowFirstColumn="0" w:lastRowLastColumn="0"/>
             </w:pPr>
             <w:r>
-              <w:t>40</w:t>
+              <w:t>3C</w:t>
             </w:r>
           </w:p>
         </w:tc>
@@ -7499,7 +7487,7 @@
               <w:cnfStyle w:val="000000000000" w:firstRow="0" w:lastRow="0" w:firstColumn="0" w:lastColumn="0" w:oddVBand="0" w:evenVBand="0" w:oddHBand="0" w:evenHBand="0" w:firstRowFirstColumn="0" w:firstRowLastColumn="0" w:lastRowFirstColumn="0" w:lastRowLastColumn="0"/>
             </w:pPr>
             <w:r>
-              <w:t>40</w:t>
+              <w:t>3C</w:t>
             </w:r>
           </w:p>
         </w:tc>
@@ -7622,7 +7610,7 @@
               <w:cnfStyle w:val="000000100000" w:firstRow="0" w:lastRow="0" w:firstColumn="0" w:lastColumn="0" w:oddVBand="0" w:evenVBand="0" w:oddHBand="1" w:evenHBand="0" w:firstRowFirstColumn="0" w:firstRowLastColumn="0" w:lastRowFirstColumn="0" w:lastRowLastColumn="0"/>
             </w:pPr>
             <w:r>
-              <w:t>40</w:t>
+              <w:t>3C</w:t>
             </w:r>
           </w:p>
         </w:tc>
@@ -7744,7 +7732,7 @@
               <w:cnfStyle w:val="000000000000" w:firstRow="0" w:lastRow="0" w:firstColumn="0" w:lastColumn="0" w:oddVBand="0" w:evenVBand="0" w:oddHBand="0" w:evenHBand="0" w:firstRowFirstColumn="0" w:firstRowLastColumn="0" w:lastRowFirstColumn="0" w:lastRowLastColumn="0"/>
             </w:pPr>
             <w:r>
-              <w:t>44</w:t>
+              <w:t>40</w:t>
             </w:r>
           </w:p>
         </w:tc>
@@ -7873,7 +7861,7 @@
               <w:cnfStyle w:val="000000100000" w:firstRow="0" w:lastRow="0" w:firstColumn="0" w:lastColumn="0" w:oddVBand="0" w:evenVBand="0" w:oddHBand="1" w:evenHBand="0" w:firstRowFirstColumn="0" w:firstRowLastColumn="0" w:lastRowFirstColumn="0" w:lastRowLastColumn="0"/>
             </w:pPr>
             <w:r>
-              <w:t>44</w:t>
+              <w:t>40</w:t>
             </w:r>
           </w:p>
         </w:tc>
@@ -7995,7 +7983,7 @@
               <w:cnfStyle w:val="000000000000" w:firstRow="0" w:lastRow="0" w:firstColumn="0" w:lastColumn="0" w:oddVBand="0" w:evenVBand="0" w:oddHBand="0" w:evenHBand="0" w:firstRowFirstColumn="0" w:firstRowLastColumn="0" w:lastRowFirstColumn="0" w:lastRowLastColumn="0"/>
             </w:pPr>
             <w:r>
-              <w:t>44</w:t>
+              <w:t>40</w:t>
             </w:r>
           </w:p>
         </w:tc>
@@ -8118,7 +8106,7 @@
               <w:cnfStyle w:val="000000100000" w:firstRow="0" w:lastRow="0" w:firstColumn="0" w:lastColumn="0" w:oddVBand="0" w:evenVBand="0" w:oddHBand="1" w:evenHBand="0" w:firstRowFirstColumn="0" w:firstRowLastColumn="0" w:lastRowFirstColumn="0" w:lastRowLastColumn="0"/>
             </w:pPr>
             <w:r>
-              <w:t>44</w:t>
+              <w:t>40</w:t>
             </w:r>
           </w:p>
         </w:tc>
@@ -8240,7 +8228,7 @@
               <w:cnfStyle w:val="000000000000" w:firstRow="0" w:lastRow="0" w:firstColumn="0" w:lastColumn="0" w:oddVBand="0" w:evenVBand="0" w:oddHBand="0" w:evenHBand="0" w:firstRowFirstColumn="0" w:firstRowLastColumn="0" w:lastRowFirstColumn="0" w:lastRowLastColumn="0"/>
             </w:pPr>
             <w:r>
-              <w:t>48</w:t>
+              <w:t>44</w:t>
             </w:r>
           </w:p>
         </w:tc>
@@ -8369,7 +8357,7 @@
               <w:cnfStyle w:val="000000100000" w:firstRow="0" w:lastRow="0" w:firstColumn="0" w:lastColumn="0" w:oddVBand="0" w:evenVBand="0" w:oddHBand="1" w:evenHBand="0" w:firstRowFirstColumn="0" w:firstRowLastColumn="0" w:lastRowFirstColumn="0" w:lastRowLastColumn="0"/>
             </w:pPr>
             <w:r>
-              <w:t>48</w:t>
+              <w:t>44</w:t>
             </w:r>
           </w:p>
         </w:tc>
@@ -8491,7 +8479,7 @@
               <w:cnfStyle w:val="000000000000" w:firstRow="0" w:lastRow="0" w:firstColumn="0" w:lastColumn="0" w:oddVBand="0" w:evenVBand="0" w:oddHBand="0" w:evenHBand="0" w:firstRowFirstColumn="0" w:firstRowLastColumn="0" w:lastRowFirstColumn="0" w:lastRowLastColumn="0"/>
             </w:pPr>
             <w:r>
-              <w:t>48</w:t>
+              <w:t>44</w:t>
             </w:r>
           </w:p>
         </w:tc>
@@ -8614,7 +8602,7 @@
               <w:cnfStyle w:val="000000100000" w:firstRow="0" w:lastRow="0" w:firstColumn="0" w:lastColumn="0" w:oddVBand="0" w:evenVBand="0" w:oddHBand="1" w:evenHBand="0" w:firstRowFirstColumn="0" w:firstRowLastColumn="0" w:lastRowFirstColumn="0" w:lastRowLastColumn="0"/>
             </w:pPr>
             <w:r>
-              <w:t>48</w:t>
+              <w:t>44</w:t>
             </w:r>
           </w:p>
         </w:tc>
@@ -8736,7 +8724,7 @@
               <w:cnfStyle w:val="000000000000" w:firstRow="0" w:lastRow="0" w:firstColumn="0" w:lastColumn="0" w:oddVBand="0" w:evenVBand="0" w:oddHBand="0" w:evenHBand="0" w:firstRowFirstColumn="0" w:firstRowLastColumn="0" w:lastRowFirstColumn="0" w:lastRowLastColumn="0"/>
             </w:pPr>
             <w:r>
-              <w:t>48</w:t>
+              <w:t>44</w:t>
             </w:r>
           </w:p>
         </w:tc>
@@ -8859,7 +8847,7 @@
               <w:cnfStyle w:val="000000100000" w:firstRow="0" w:lastRow="0" w:firstColumn="0" w:lastColumn="0" w:oddVBand="0" w:evenVBand="0" w:oddHBand="1" w:evenHBand="0" w:firstRowFirstColumn="0" w:firstRowLastColumn="0" w:lastRowFirstColumn="0" w:lastRowLastColumn="0"/>
             </w:pPr>
             <w:r>
-              <w:t>4C</w:t>
+              <w:t>48</w:t>
             </w:r>
           </w:p>
         </w:tc>
@@ -8987,54 +8975,54 @@
               <w:cnfStyle w:val="000000000000" w:firstRow="0" w:lastRow="0" w:firstColumn="0" w:lastColumn="0" w:oddVBand="0" w:evenVBand="0" w:oddHBand="0" w:evenHBand="0" w:firstRowFirstColumn="0" w:firstRowLastColumn="0" w:lastRowFirstColumn="0" w:lastRowLastColumn="0"/>
             </w:pPr>
             <w:r>
+              <w:t>48</w:t>
+            </w:r>
+          </w:p>
+        </w:tc>
+        <w:tc>
+          <w:tcPr>
+            <w:tcW w:w="1874" w:type="dxa"/>
+            <w:vAlign w:val="center"/>
+          </w:tcPr>
+          <w:p>
+            <w:pPr>
+              <w:jc w:val="center"/>
+              <w:cnfStyle w:val="000000000000" w:firstRow="0" w:lastRow="0" w:firstColumn="0" w:lastColumn="0" w:oddVBand="0" w:evenVBand="0" w:oddHBand="0" w:evenHBand="0" w:firstRowFirstColumn="0" w:firstRowLastColumn="0" w:lastRowFirstColumn="0" w:lastRowLastColumn="0"/>
+            </w:pPr>
+          </w:p>
+        </w:tc>
+        <w:tc>
+          <w:tcPr>
+            <w:tcW w:w="1370" w:type="dxa"/>
+            <w:vAlign w:val="center"/>
+          </w:tcPr>
+          <w:p>
+            <w:pPr>
+              <w:jc w:val="center"/>
+              <w:cnfStyle w:val="000000000000" w:firstRow="0" w:lastRow="0" w:firstColumn="0" w:lastColumn="0" w:oddVBand="0" w:evenVBand="0" w:oddHBand="0" w:evenHBand="0" w:firstRowFirstColumn="0" w:firstRowLastColumn="0" w:lastRowFirstColumn="0" w:lastRowLastColumn="0"/>
+            </w:pPr>
+            <w:r>
+              <w:t>EXECUTER</w:t>
+            </w:r>
+          </w:p>
+        </w:tc>
+        <w:tc>
+          <w:tcPr>
+            <w:tcW w:w="1284" w:type="dxa"/>
+            <w:vAlign w:val="center"/>
+          </w:tcPr>
+          <w:p>
+            <w:pPr>
+              <w:jc w:val="center"/>
+              <w:cnfStyle w:val="000000000000" w:firstRow="0" w:lastRow="0" w:firstColumn="0" w:lastColumn="0" w:oddVBand="0" w:evenVBand="0" w:oddHBand="0" w:evenHBand="0" w:firstRowFirstColumn="0" w:firstRowLastColumn="0" w:lastRowFirstColumn="0" w:lastRowLastColumn="0"/>
+            </w:pPr>
+            <w:r>
               <w:t>4C</w:t>
             </w:r>
           </w:p>
         </w:tc>
         <w:tc>
           <w:tcPr>
-            <w:tcW w:w="1874" w:type="dxa"/>
-            <w:vAlign w:val="center"/>
-          </w:tcPr>
-          <w:p>
-            <w:pPr>
-              <w:jc w:val="center"/>
-              <w:cnfStyle w:val="000000000000" w:firstRow="0" w:lastRow="0" w:firstColumn="0" w:lastColumn="0" w:oddVBand="0" w:evenVBand="0" w:oddHBand="0" w:evenHBand="0" w:firstRowFirstColumn="0" w:firstRowLastColumn="0" w:lastRowFirstColumn="0" w:lastRowLastColumn="0"/>
-            </w:pPr>
-          </w:p>
-        </w:tc>
-        <w:tc>
-          <w:tcPr>
-            <w:tcW w:w="1370" w:type="dxa"/>
-            <w:vAlign w:val="center"/>
-          </w:tcPr>
-          <w:p>
-            <w:pPr>
-              <w:jc w:val="center"/>
-              <w:cnfStyle w:val="000000000000" w:firstRow="0" w:lastRow="0" w:firstColumn="0" w:lastColumn="0" w:oddVBand="0" w:evenVBand="0" w:oddHBand="0" w:evenHBand="0" w:firstRowFirstColumn="0" w:firstRowLastColumn="0" w:lastRowFirstColumn="0" w:lastRowLastColumn="0"/>
-            </w:pPr>
-            <w:r>
-              <w:t>EXECUTER</w:t>
-            </w:r>
-          </w:p>
-        </w:tc>
-        <w:tc>
-          <w:tcPr>
-            <w:tcW w:w="1284" w:type="dxa"/>
-            <w:vAlign w:val="center"/>
-          </w:tcPr>
-          <w:p>
-            <w:pPr>
-              <w:jc w:val="center"/>
-              <w:cnfStyle w:val="000000000000" w:firstRow="0" w:lastRow="0" w:firstColumn="0" w:lastColumn="0" w:oddVBand="0" w:evenVBand="0" w:oddHBand="0" w:evenHBand="0" w:firstRowFirstColumn="0" w:firstRowLastColumn="0" w:lastRowFirstColumn="0" w:lastRowLastColumn="0"/>
-            </w:pPr>
-            <w:r>
-              <w:t>48</w:t>
-            </w:r>
-          </w:p>
-        </w:tc>
-        <w:tc>
-          <w:tcPr>
             <w:tcW w:w="1176" w:type="dxa"/>
             <w:vAlign w:val="center"/>
           </w:tcPr>
@@ -9044,7 +9032,7 @@
               <w:cnfStyle w:val="000000000000" w:firstRow="0" w:lastRow="0" w:firstColumn="0" w:lastColumn="0" w:oddVBand="0" w:evenVBand="0" w:oddHBand="0" w:evenHBand="0" w:firstRowFirstColumn="0" w:firstRowLastColumn="0" w:lastRowFirstColumn="0" w:lastRowLastColumn="0"/>
             </w:pPr>
             <w:r>
-              <w:t>8</w:t>
+              <w:t>0</w:t>
             </w:r>
           </w:p>
         </w:tc>
@@ -9059,7 +9047,7 @@
               <w:cnfStyle w:val="000000000000" w:firstRow="0" w:lastRow="0" w:firstColumn="0" w:lastColumn="0" w:oddVBand="0" w:evenVBand="0" w:oddHBand="0" w:evenHBand="0" w:firstRowFirstColumn="0" w:firstRowLastColumn="0" w:lastRowFirstColumn="0" w:lastRowLastColumn="0"/>
             </w:pPr>
             <w:r>
-              <w:t>50</w:t>
+              <w:t>4C</w:t>
             </w:r>
           </w:p>
         </w:tc>
@@ -9110,10 +9098,8 @@
               <w:cnfStyle w:val="000000100000" w:firstRow="0" w:lastRow="0" w:firstColumn="0" w:lastColumn="0" w:oddVBand="0" w:evenVBand="0" w:oddHBand="1" w:evenHBand="0" w:firstRowFirstColumn="0" w:firstRowLastColumn="0" w:lastRowFirstColumn="0" w:lastRowLastColumn="0"/>
             </w:pPr>
             <w:r>
-              <w:t>4C</w:t>
-            </w:r>
-            <w:bookmarkStart w:id="0" w:name="_GoBack"/>
-            <w:bookmarkEnd w:id="0"/>
+              <w:t>48</w:t>
+            </w:r>
           </w:p>
         </w:tc>
         <w:tc>
@@ -9139,7 +9125,7 @@
               <w:cnfStyle w:val="000000100000" w:firstRow="0" w:lastRow="0" w:firstColumn="0" w:lastColumn="0" w:oddVBand="0" w:evenVBand="0" w:oddHBand="1" w:evenHBand="0" w:firstRowFirstColumn="0" w:firstRowLastColumn="0" w:lastRowFirstColumn="0" w:lastRowLastColumn="0"/>
             </w:pPr>
             <w:r>
-              <w:t>FETCH</w:t>
+              <w:t>ALUWB</w:t>
             </w:r>
           </w:p>
         </w:tc>
@@ -9154,7 +9140,7 @@
               <w:cnfStyle w:val="000000100000" w:firstRow="0" w:lastRow="0" w:firstColumn="0" w:lastColumn="0" w:oddVBand="0" w:evenVBand="0" w:oddHBand="1" w:evenHBand="0" w:firstRowFirstColumn="0" w:firstRowLastColumn="0" w:lastRowFirstColumn="0" w:lastRowLastColumn="0"/>
             </w:pPr>
             <w:r>
-              <w:t>50</w:t>
+              <w:t>X</w:t>
             </w:r>
           </w:p>
         </w:tc>
@@ -9168,6 +9154,9 @@
               <w:jc w:val="center"/>
               <w:cnfStyle w:val="000000100000" w:firstRow="0" w:lastRow="0" w:firstColumn="0" w:lastColumn="0" w:oddVBand="0" w:evenVBand="0" w:oddHBand="1" w:evenHBand="0" w:firstRowFirstColumn="0" w:firstRowLastColumn="0" w:lastRowFirstColumn="0" w:lastRowLastColumn="0"/>
             </w:pPr>
+            <w:r>
+              <w:t>X</w:t>
+            </w:r>
           </w:p>
         </w:tc>
         <w:tc>
@@ -9180,6 +9169,9 @@
               <w:jc w:val="center"/>
               <w:cnfStyle w:val="000000100000" w:firstRow="0" w:lastRow="0" w:firstColumn="0" w:lastColumn="0" w:oddVBand="0" w:evenVBand="0" w:oddHBand="1" w:evenHBand="0" w:firstRowFirstColumn="0" w:firstRowLastColumn="0" w:lastRowFirstColumn="0" w:lastRowLastColumn="0"/>
             </w:pPr>
+            <w:r>
+              <w:t>X</w:t>
+            </w:r>
           </w:p>
         </w:tc>
       </w:tr>
@@ -9227,6 +9219,9 @@
               <w:jc w:val="center"/>
               <w:cnfStyle w:val="000000000000" w:firstRow="0" w:lastRow="0" w:firstColumn="0" w:lastColumn="0" w:oddVBand="0" w:evenVBand="0" w:oddHBand="0" w:evenHBand="0" w:firstRowFirstColumn="0" w:firstRowLastColumn="0" w:lastRowFirstColumn="0" w:lastRowLastColumn="0"/>
             </w:pPr>
+            <w:r>
+              <w:t>4C</w:t>
+            </w:r>
           </w:p>
         </w:tc>
         <w:tc>
@@ -9251,6 +9246,9 @@
               <w:jc w:val="center"/>
               <w:cnfStyle w:val="000000000000" w:firstRow="0" w:lastRow="0" w:firstColumn="0" w:lastColumn="0" w:oddVBand="0" w:evenVBand="0" w:oddHBand="0" w:evenHBand="0" w:firstRowFirstColumn="0" w:firstRowLastColumn="0" w:lastRowFirstColumn="0" w:lastRowLastColumn="0"/>
             </w:pPr>
+            <w:r>
+              <w:t>FETCH</w:t>
+            </w:r>
           </w:p>
         </w:tc>
         <w:tc>
@@ -9263,6 +9261,9 @@
               <w:jc w:val="center"/>
               <w:cnfStyle w:val="000000000000" w:firstRow="0" w:lastRow="0" w:firstColumn="0" w:lastColumn="0" w:oddVBand="0" w:evenVBand="0" w:oddHBand="0" w:evenHBand="0" w:firstRowFirstColumn="0" w:firstRowLastColumn="0" w:lastRowFirstColumn="0" w:lastRowLastColumn="0"/>
             </w:pPr>
+            <w:r>
+              <w:t>4C</w:t>
+            </w:r>
           </w:p>
         </w:tc>
         <w:tc>
@@ -9275,6 +9276,9 @@
               <w:jc w:val="center"/>
               <w:cnfStyle w:val="000000000000" w:firstRow="0" w:lastRow="0" w:firstColumn="0" w:lastColumn="0" w:oddVBand="0" w:evenVBand="0" w:oddHBand="0" w:evenHBand="0" w:firstRowFirstColumn="0" w:firstRowLastColumn="0" w:lastRowFirstColumn="0" w:lastRowLastColumn="0"/>
             </w:pPr>
+            <w:r>
+              <w:t>4</w:t>
+            </w:r>
           </w:p>
         </w:tc>
         <w:tc>
@@ -9287,6 +9291,9 @@
               <w:jc w:val="center"/>
               <w:cnfStyle w:val="000000000000" w:firstRow="0" w:lastRow="0" w:firstColumn="0" w:lastColumn="0" w:oddVBand="0" w:evenVBand="0" w:oddHBand="0" w:evenHBand="0" w:firstRowFirstColumn="0" w:firstRowLastColumn="0" w:lastRowFirstColumn="0" w:lastRowLastColumn="0"/>
             </w:pPr>
+            <w:r>
+              <w:t>50</w:t>
+            </w:r>
           </w:p>
         </w:tc>
       </w:tr>
@@ -9335,6 +9342,9 @@
               <w:jc w:val="center"/>
               <w:cnfStyle w:val="000000100000" w:firstRow="0" w:lastRow="0" w:firstColumn="0" w:lastColumn="0" w:oddVBand="0" w:evenVBand="0" w:oddHBand="1" w:evenHBand="0" w:firstRowFirstColumn="0" w:firstRowLastColumn="0" w:lastRowFirstColumn="0" w:lastRowLastColumn="0"/>
             </w:pPr>
+            <w:r>
+              <w:t>50</w:t>
+            </w:r>
           </w:p>
         </w:tc>
         <w:tc>
@@ -9347,6 +9357,12 @@
               <w:jc w:val="center"/>
               <w:cnfStyle w:val="000000100000" w:firstRow="0" w:lastRow="0" w:firstColumn="0" w:lastColumn="0" w:oddVBand="0" w:evenVBand="0" w:oddHBand="1" w:evenHBand="0" w:firstRowFirstColumn="0" w:firstRowLastColumn="0" w:lastRowFirstColumn="0" w:lastRowLastColumn="0"/>
             </w:pPr>
+            <w:r>
+              <w:t xml:space="preserve">B </w:t>
+            </w:r>
+            <w:r>
+              <w:t>EA000001</w:t>
+            </w:r>
           </w:p>
         </w:tc>
         <w:tc>
@@ -9359,6 +9375,9 @@
               <w:jc w:val="center"/>
               <w:cnfStyle w:val="000000100000" w:firstRow="0" w:lastRow="0" w:firstColumn="0" w:lastColumn="0" w:oddVBand="0" w:evenVBand="0" w:oddHBand="1" w:evenHBand="0" w:firstRowFirstColumn="0" w:firstRowLastColumn="0" w:lastRowFirstColumn="0" w:lastRowLastColumn="0"/>
             </w:pPr>
+            <w:r>
+              <w:t>DECODE</w:t>
+            </w:r>
           </w:p>
         </w:tc>
         <w:tc>
@@ -9371,6 +9390,9 @@
               <w:jc w:val="center"/>
               <w:cnfStyle w:val="000000100000" w:firstRow="0" w:lastRow="0" w:firstColumn="0" w:lastColumn="0" w:oddVBand="0" w:evenVBand="0" w:oddHBand="1" w:evenHBand="0" w:firstRowFirstColumn="0" w:firstRowLastColumn="0" w:lastRowFirstColumn="0" w:lastRowLastColumn="0"/>
             </w:pPr>
+            <w:r>
+              <w:t>50</w:t>
+            </w:r>
           </w:p>
         </w:tc>
         <w:tc>
@@ -9383,6 +9405,9 @@
               <w:jc w:val="center"/>
               <w:cnfStyle w:val="000000100000" w:firstRow="0" w:lastRow="0" w:firstColumn="0" w:lastColumn="0" w:oddVBand="0" w:evenVBand="0" w:oddHBand="1" w:evenHBand="0" w:firstRowFirstColumn="0" w:firstRowLastColumn="0" w:lastRowFirstColumn="0" w:lastRowLastColumn="0"/>
             </w:pPr>
+            <w:r>
+              <w:t>4</w:t>
+            </w:r>
           </w:p>
         </w:tc>
         <w:tc>
@@ -9395,6 +9420,9 @@
               <w:jc w:val="center"/>
               <w:cnfStyle w:val="000000100000" w:firstRow="0" w:lastRow="0" w:firstColumn="0" w:lastColumn="0" w:oddVBand="0" w:evenVBand="0" w:oddHBand="1" w:evenHBand="0" w:firstRowFirstColumn="0" w:firstRowLastColumn="0" w:lastRowFirstColumn="0" w:lastRowLastColumn="0"/>
             </w:pPr>
+            <w:r>
+              <w:t>54</w:t>
+            </w:r>
           </w:p>
         </w:tc>
       </w:tr>
@@ -9442,6 +9470,9 @@
               <w:jc w:val="center"/>
               <w:cnfStyle w:val="000000000000" w:firstRow="0" w:lastRow="0" w:firstColumn="0" w:lastColumn="0" w:oddVBand="0" w:evenVBand="0" w:oddHBand="0" w:evenHBand="0" w:firstRowFirstColumn="0" w:firstRowLastColumn="0" w:lastRowFirstColumn="0" w:lastRowLastColumn="0"/>
             </w:pPr>
+            <w:r>
+              <w:t>50</w:t>
+            </w:r>
           </w:p>
         </w:tc>
         <w:tc>
@@ -9466,6 +9497,9 @@
               <w:jc w:val="center"/>
               <w:cnfStyle w:val="000000000000" w:firstRow="0" w:lastRow="0" w:firstColumn="0" w:lastColumn="0" w:oddVBand="0" w:evenVBand="0" w:oddHBand="0" w:evenHBand="0" w:firstRowFirstColumn="0" w:firstRowLastColumn="0" w:lastRowFirstColumn="0" w:lastRowLastColumn="0"/>
             </w:pPr>
+            <w:r>
+              <w:t>BRANCH</w:t>
+            </w:r>
           </w:p>
         </w:tc>
         <w:tc>
@@ -9478,6 +9512,12 @@
               <w:jc w:val="center"/>
               <w:cnfStyle w:val="000000000000" w:firstRow="0" w:lastRow="0" w:firstColumn="0" w:lastColumn="0" w:oddVBand="0" w:evenVBand="0" w:oddHBand="0" w:evenHBand="0" w:firstRowFirstColumn="0" w:firstRowLastColumn="0" w:lastRowFirstColumn="0" w:lastRowLastColumn="0"/>
             </w:pPr>
+            <w:r>
+              <w:t>54</w:t>
+            </w:r>
+            <w:r>
+              <w:t xml:space="preserve"> (PC+8)</w:t>
+            </w:r>
           </w:p>
         </w:tc>
         <w:tc>
@@ -9490,6 +9530,9 @@
               <w:jc w:val="center"/>
               <w:cnfStyle w:val="000000000000" w:firstRow="0" w:lastRow="0" w:firstColumn="0" w:lastColumn="0" w:oddVBand="0" w:evenVBand="0" w:oddHBand="0" w:evenHBand="0" w:firstRowFirstColumn="0" w:firstRowLastColumn="0" w:lastRowFirstColumn="0" w:lastRowLastColumn="0"/>
             </w:pPr>
+            <w:r>
+              <w:t>4 (1*4)</w:t>
+            </w:r>
           </w:p>
         </w:tc>
         <w:tc>
@@ -9502,6 +9545,9 @@
               <w:jc w:val="center"/>
               <w:cnfStyle w:val="000000000000" w:firstRow="0" w:lastRow="0" w:firstColumn="0" w:lastColumn="0" w:oddVBand="0" w:evenVBand="0" w:oddHBand="0" w:evenHBand="0" w:firstRowFirstColumn="0" w:firstRowLastColumn="0" w:lastRowFirstColumn="0" w:lastRowLastColumn="0"/>
             </w:pPr>
+            <w:r>
+              <w:t>58</w:t>
+            </w:r>
           </w:p>
         </w:tc>
       </w:tr>
@@ -9550,6 +9596,9 @@
               <w:jc w:val="center"/>
               <w:cnfStyle w:val="000000100000" w:firstRow="0" w:lastRow="0" w:firstColumn="0" w:lastColumn="0" w:oddVBand="0" w:evenVBand="0" w:oddHBand="1" w:evenHBand="0" w:firstRowFirstColumn="0" w:firstRowLastColumn="0" w:lastRowFirstColumn="0" w:lastRowLastColumn="0"/>
             </w:pPr>
+            <w:r>
+              <w:t>58</w:t>
+            </w:r>
           </w:p>
         </w:tc>
         <w:tc>
@@ -9574,6 +9623,9 @@
               <w:jc w:val="center"/>
               <w:cnfStyle w:val="000000100000" w:firstRow="0" w:lastRow="0" w:firstColumn="0" w:lastColumn="0" w:oddVBand="0" w:evenVBand="0" w:oddHBand="1" w:evenHBand="0" w:firstRowFirstColumn="0" w:firstRowLastColumn="0" w:lastRowFirstColumn="0" w:lastRowLastColumn="0"/>
             </w:pPr>
+            <w:r>
+              <w:t>FETCH</w:t>
+            </w:r>
           </w:p>
         </w:tc>
         <w:tc>
@@ -9586,6 +9638,9 @@
               <w:jc w:val="center"/>
               <w:cnfStyle w:val="000000100000" w:firstRow="0" w:lastRow="0" w:firstColumn="0" w:lastColumn="0" w:oddVBand="0" w:evenVBand="0" w:oddHBand="1" w:evenHBand="0" w:firstRowFirstColumn="0" w:firstRowLastColumn="0" w:lastRowFirstColumn="0" w:lastRowLastColumn="0"/>
             </w:pPr>
+            <w:r>
+              <w:t>58</w:t>
+            </w:r>
           </w:p>
         </w:tc>
         <w:tc>
@@ -9598,6 +9653,9 @@
               <w:jc w:val="center"/>
               <w:cnfStyle w:val="000000100000" w:firstRow="0" w:lastRow="0" w:firstColumn="0" w:lastColumn="0" w:oddVBand="0" w:evenVBand="0" w:oddHBand="1" w:evenHBand="0" w:firstRowFirstColumn="0" w:firstRowLastColumn="0" w:lastRowFirstColumn="0" w:lastRowLastColumn="0"/>
             </w:pPr>
+            <w:r>
+              <w:t>4</w:t>
+            </w:r>
           </w:p>
         </w:tc>
         <w:tc>
@@ -9610,6 +9668,9 @@
               <w:jc w:val="center"/>
               <w:cnfStyle w:val="000000100000" w:firstRow="0" w:lastRow="0" w:firstColumn="0" w:lastColumn="0" w:oddVBand="0" w:evenVBand="0" w:oddHBand="1" w:evenHBand="0" w:firstRowFirstColumn="0" w:firstRowLastColumn="0" w:lastRowFirstColumn="0" w:lastRowLastColumn="0"/>
             </w:pPr>
+            <w:r>
+              <w:t>5C</w:t>
+            </w:r>
           </w:p>
         </w:tc>
       </w:tr>
@@ -9657,6 +9718,9 @@
               <w:jc w:val="center"/>
               <w:cnfStyle w:val="000000000000" w:firstRow="0" w:lastRow="0" w:firstColumn="0" w:lastColumn="0" w:oddVBand="0" w:evenVBand="0" w:oddHBand="0" w:evenHBand="0" w:firstRowFirstColumn="0" w:firstRowLastColumn="0" w:lastRowFirstColumn="0" w:lastRowLastColumn="0"/>
             </w:pPr>
+            <w:r>
+              <w:t>5C</w:t>
+            </w:r>
           </w:p>
         </w:tc>
         <w:tc>
@@ -9669,6 +9733,12 @@
               <w:jc w:val="center"/>
               <w:cnfStyle w:val="000000000000" w:firstRow="0" w:lastRow="0" w:firstColumn="0" w:lastColumn="0" w:oddVBand="0" w:evenVBand="0" w:oddHBand="0" w:evenHBand="0" w:firstRowFirstColumn="0" w:firstRowLastColumn="0" w:lastRowFirstColumn="0" w:lastRowLastColumn="0"/>
             </w:pPr>
+            <w:r>
+              <w:t xml:space="preserve">STR </w:t>
+            </w:r>
+            <w:r>
+              <w:t>E5802064</w:t>
+            </w:r>
           </w:p>
         </w:tc>
         <w:tc>
@@ -9681,6 +9751,9 @@
               <w:jc w:val="center"/>
               <w:cnfStyle w:val="000000000000" w:firstRow="0" w:lastRow="0" w:firstColumn="0" w:lastColumn="0" w:oddVBand="0" w:evenVBand="0" w:oddHBand="0" w:evenHBand="0" w:firstRowFirstColumn="0" w:firstRowLastColumn="0" w:lastRowFirstColumn="0" w:lastRowLastColumn="0"/>
             </w:pPr>
+            <w:r>
+              <w:t>DECODE</w:t>
+            </w:r>
           </w:p>
         </w:tc>
         <w:tc>
@@ -9693,6 +9766,9 @@
               <w:jc w:val="center"/>
               <w:cnfStyle w:val="000000000000" w:firstRow="0" w:lastRow="0" w:firstColumn="0" w:lastColumn="0" w:oddVBand="0" w:evenVBand="0" w:oddHBand="0" w:evenHBand="0" w:firstRowFirstColumn="0" w:firstRowLastColumn="0" w:lastRowFirstColumn="0" w:lastRowLastColumn="0"/>
             </w:pPr>
+            <w:r>
+              <w:t>5C</w:t>
+            </w:r>
           </w:p>
         </w:tc>
         <w:tc>
@@ -9705,6 +9781,9 @@
               <w:jc w:val="center"/>
               <w:cnfStyle w:val="000000000000" w:firstRow="0" w:lastRow="0" w:firstColumn="0" w:lastColumn="0" w:oddVBand="0" w:evenVBand="0" w:oddHBand="0" w:evenHBand="0" w:firstRowFirstColumn="0" w:firstRowLastColumn="0" w:lastRowFirstColumn="0" w:lastRowLastColumn="0"/>
             </w:pPr>
+            <w:r>
+              <w:t>4</w:t>
+            </w:r>
           </w:p>
         </w:tc>
         <w:tc>
@@ -9717,6 +9796,9 @@
               <w:jc w:val="center"/>
               <w:cnfStyle w:val="000000000000" w:firstRow="0" w:lastRow="0" w:firstColumn="0" w:lastColumn="0" w:oddVBand="0" w:evenVBand="0" w:oddHBand="0" w:evenHBand="0" w:firstRowFirstColumn="0" w:firstRowLastColumn="0" w:lastRowFirstColumn="0" w:lastRowLastColumn="0"/>
             </w:pPr>
+            <w:r>
+              <w:t>60</w:t>
+            </w:r>
           </w:p>
         </w:tc>
       </w:tr>
@@ -9765,6 +9847,9 @@
               <w:jc w:val="center"/>
               <w:cnfStyle w:val="000000100000" w:firstRow="0" w:lastRow="0" w:firstColumn="0" w:lastColumn="0" w:oddVBand="0" w:evenVBand="0" w:oddHBand="1" w:evenHBand="0" w:firstRowFirstColumn="0" w:firstRowLastColumn="0" w:lastRowFirstColumn="0" w:lastRowLastColumn="0"/>
             </w:pPr>
+            <w:r>
+              <w:t>5C</w:t>
+            </w:r>
           </w:p>
         </w:tc>
         <w:tc>
@@ -9789,6 +9874,9 @@
               <w:jc w:val="center"/>
               <w:cnfStyle w:val="000000100000" w:firstRow="0" w:lastRow="0" w:firstColumn="0" w:lastColumn="0" w:oddVBand="0" w:evenVBand="0" w:oddHBand="1" w:evenHBand="0" w:firstRowFirstColumn="0" w:firstRowLastColumn="0" w:lastRowFirstColumn="0" w:lastRowLastColumn="0"/>
             </w:pPr>
+            <w:r>
+              <w:t>MEMADR</w:t>
+            </w:r>
           </w:p>
         </w:tc>
         <w:tc>
@@ -9801,6 +9889,9 @@
               <w:jc w:val="center"/>
               <w:cnfStyle w:val="000000100000" w:firstRow="0" w:lastRow="0" w:firstColumn="0" w:lastColumn="0" w:oddVBand="0" w:evenVBand="0" w:oddHBand="1" w:evenHBand="0" w:firstRowFirstColumn="0" w:firstRowLastColumn="0" w:lastRowFirstColumn="0" w:lastRowLastColumn="0"/>
             </w:pPr>
+            <w:r>
+              <w:t>0</w:t>
+            </w:r>
           </w:p>
         </w:tc>
         <w:tc>
@@ -9813,6 +9904,9 @@
               <w:jc w:val="center"/>
               <w:cnfStyle w:val="000000100000" w:firstRow="0" w:lastRow="0" w:firstColumn="0" w:lastColumn="0" w:oddVBand="0" w:evenVBand="0" w:oddHBand="1" w:evenHBand="0" w:firstRowFirstColumn="0" w:firstRowLastColumn="0" w:lastRowFirstColumn="0" w:lastRowLastColumn="0"/>
             </w:pPr>
+            <w:r>
+              <w:t>64</w:t>
+            </w:r>
           </w:p>
         </w:tc>
         <w:tc>
@@ -9825,6 +9919,9 @@
               <w:jc w:val="center"/>
               <w:cnfStyle w:val="000000100000" w:firstRow="0" w:lastRow="0" w:firstColumn="0" w:lastColumn="0" w:oddVBand="0" w:evenVBand="0" w:oddHBand="1" w:evenHBand="0" w:firstRowFirstColumn="0" w:firstRowLastColumn="0" w:lastRowFirstColumn="0" w:lastRowLastColumn="0"/>
             </w:pPr>
+            <w:r>
+              <w:t>64</w:t>
+            </w:r>
           </w:p>
         </w:tc>
       </w:tr>
@@ -9872,6 +9969,11 @@
               <w:jc w:val="center"/>
               <w:cnfStyle w:val="000000000000" w:firstRow="0" w:lastRow="0" w:firstColumn="0" w:lastColumn="0" w:oddVBand="0" w:evenVBand="0" w:oddHBand="0" w:evenHBand="0" w:firstRowFirstColumn="0" w:firstRowLastColumn="0" w:lastRowFirstColumn="0" w:lastRowLastColumn="0"/>
             </w:pPr>
+            <w:r>
+              <w:t>5C</w:t>
+            </w:r>
+            <w:bookmarkStart w:id="0" w:name="_GoBack"/>
+            <w:bookmarkEnd w:id="0"/>
           </w:p>
         </w:tc>
         <w:tc>
@@ -9896,6 +9998,9 @@
               <w:jc w:val="center"/>
               <w:cnfStyle w:val="000000000000" w:firstRow="0" w:lastRow="0" w:firstColumn="0" w:lastColumn="0" w:oddVBand="0" w:evenVBand="0" w:oddHBand="0" w:evenHBand="0" w:firstRowFirstColumn="0" w:firstRowLastColumn="0" w:lastRowFirstColumn="0" w:lastRowLastColumn="0"/>
             </w:pPr>
+            <w:r>
+              <w:t>MEMWRITE</w:t>
+            </w:r>
           </w:p>
         </w:tc>
         <w:tc>
@@ -9908,6 +10013,9 @@
               <w:jc w:val="center"/>
               <w:cnfStyle w:val="000000000000" w:firstRow="0" w:lastRow="0" w:firstColumn="0" w:lastColumn="0" w:oddVBand="0" w:evenVBand="0" w:oddHBand="0" w:evenHBand="0" w:firstRowFirstColumn="0" w:firstRowLastColumn="0" w:lastRowFirstColumn="0" w:lastRowLastColumn="0"/>
             </w:pPr>
+            <w:r>
+              <w:t>X</w:t>
+            </w:r>
           </w:p>
         </w:tc>
         <w:tc>
@@ -9920,6 +10028,9 @@
               <w:jc w:val="center"/>
               <w:cnfStyle w:val="000000000000" w:firstRow="0" w:lastRow="0" w:firstColumn="0" w:lastColumn="0" w:oddVBand="0" w:evenVBand="0" w:oddHBand="0" w:evenHBand="0" w:firstRowFirstColumn="0" w:firstRowLastColumn="0" w:lastRowFirstColumn="0" w:lastRowLastColumn="0"/>
             </w:pPr>
+            <w:r>
+              <w:t>X</w:t>
+            </w:r>
           </w:p>
         </w:tc>
         <w:tc>
@@ -9932,6 +10043,9 @@
               <w:jc w:val="center"/>
               <w:cnfStyle w:val="000000000000" w:firstRow="0" w:lastRow="0" w:firstColumn="0" w:lastColumn="0" w:oddVBand="0" w:evenVBand="0" w:oddHBand="0" w:evenHBand="0" w:firstRowFirstColumn="0" w:firstRowLastColumn="0" w:lastRowFirstColumn="0" w:lastRowLastColumn="0"/>
             </w:pPr>
+            <w:r>
+              <w:t>X</w:t>
+            </w:r>
           </w:p>
         </w:tc>
       </w:tr>

</xml_diff>